<commit_message>
Finish Midterm Exam Preparation
</commit_message>
<xml_diff>
--- a/Software Engineering/Java DB Fundamentals/Databases Advanced - Hibernate/Midterm Exam/Preparation/07. DB-Advanced-Hibernate-Midterm-Exam-Cheat.docx
+++ b/Software Engineering/Java DB Fundamentals/Databases Advanced - Hibernate/Midterm Exam/Preparation/07. DB-Advanced-Hibernate-Midterm-Exam-Cheat.docx
@@ -1,6 +1,6 @@
 
 <file path=word/document.xml><?xml version="1.0" encoding="utf-8"?>
-<w:document xmlns:wpc="http://schemas.microsoft.com/office/word/2010/wordprocessingCanvas" xmlns:cx="http://schemas.microsoft.com/office/drawing/2014/chartex" xmlns:mc="http://schemas.openxmlformats.org/markup-compatibility/2006" xmlns:o="urn:schemas-microsoft-com:office:office" xmlns:r="http://schemas.openxmlformats.org/officeDocument/2006/relationships" xmlns:m="http://schemas.openxmlformats.org/officeDocument/2006/math" xmlns:v="urn:schemas-microsoft-com:vml" xmlns:wp14="http://schemas.microsoft.com/office/word/2010/wordprocessingDrawing" xmlns:wp="http://schemas.openxmlformats.org/drawingml/2006/wordprocessingDrawing" xmlns:w10="urn:schemas-microsoft-com:office:word" xmlns:w="http://schemas.openxmlformats.org/wordprocessingml/2006/main" xmlns:w14="http://schemas.microsoft.com/office/word/2010/wordml" xmlns:w15="http://schemas.microsoft.com/office/word/2012/wordml" xmlns:w16se="http://schemas.microsoft.com/office/word/2015/wordml/symex" xmlns:wpg="http://schemas.microsoft.com/office/word/2010/wordprocessingGroup" xmlns:wpi="http://schemas.microsoft.com/office/word/2010/wordprocessingInk" xmlns:wne="http://schemas.microsoft.com/office/word/2006/wordml" xmlns:wps="http://schemas.microsoft.com/office/word/2010/wordprocessingShape" mc:Ignorable="w14 w15 w16se wp14">
+<w:document xmlns:wpc="http://schemas.microsoft.com/office/word/2010/wordprocessingCanvas" xmlns:cx="http://schemas.microsoft.com/office/drawing/2014/chartex" xmlns:cx1="http://schemas.microsoft.com/office/drawing/2015/9/8/chartex" xmlns:cx2="http://schemas.microsoft.com/office/drawing/2015/10/21/chartex" xmlns:cx3="http://schemas.microsoft.com/office/drawing/2016/5/9/chartex" xmlns:cx4="http://schemas.microsoft.com/office/drawing/2016/5/10/chartex" xmlns:cx5="http://schemas.microsoft.com/office/drawing/2016/5/11/chartex" xmlns:mc="http://schemas.openxmlformats.org/markup-compatibility/2006" xmlns:o="urn:schemas-microsoft-com:office:office" xmlns:r="http://schemas.openxmlformats.org/officeDocument/2006/relationships" xmlns:m="http://schemas.openxmlformats.org/officeDocument/2006/math" xmlns:v="urn:schemas-microsoft-com:vml" xmlns:wp14="http://schemas.microsoft.com/office/word/2010/wordprocessingDrawing" xmlns:wp="http://schemas.openxmlformats.org/drawingml/2006/wordprocessingDrawing" xmlns:w10="urn:schemas-microsoft-com:office:word" xmlns:w="http://schemas.openxmlformats.org/wordprocessingml/2006/main" xmlns:w14="http://schemas.microsoft.com/office/word/2010/wordml" xmlns:w15="http://schemas.microsoft.com/office/word/2012/wordml" xmlns:w16se="http://schemas.microsoft.com/office/word/2015/wordml/symex" xmlns:wpg="http://schemas.microsoft.com/office/word/2010/wordprocessingGroup" xmlns:wpi="http://schemas.microsoft.com/office/word/2010/wordprocessingInk" xmlns:wne="http://schemas.microsoft.com/office/word/2006/wordml" xmlns:wps="http://schemas.microsoft.com/office/word/2010/wordprocessingShape" mc:Ignorable="w14 w15 w16se wp14">
   <w:body>
     <w:p>
       <w:pPr>
@@ -161,7 +161,6 @@
           <w:noProof/>
           <w:lang w:val="bg-BG"/>
         </w:rPr>
-        <w:lastRenderedPageBreak/>
         <w:t>We have the following classes:</w:t>
       </w:r>
     </w:p>
@@ -257,7 +256,6 @@
           <w:noProof/>
           <w:lang w:val="bg-BG"/>
         </w:rPr>
-        <w:lastRenderedPageBreak/>
         <w:br/>
       </w:r>
       <w:r>
@@ -356,7 +354,6 @@
           <w:noProof/>
           <w:lang w:val="bg-BG"/>
         </w:rPr>
-        <w:lastRenderedPageBreak/>
         <w:t>We have to create a repositories and services with the following functionalities:</w:t>
       </w:r>
     </w:p>
@@ -447,7 +444,7 @@
             <v:path o:extrusionok="f" gradientshapeok="t" o:connecttype="rect"/>
             <o:lock v:ext="edit" aspectratio="t"/>
           </v:shapetype>
-          <v:shape id="_x0000_i1032" type="#_x0000_t75" style="width:521.25pt;height:5in">
+          <v:shape id="_x0000_i1025" type="#_x0000_t75" style="width:521.25pt;height:5in">
             <v:imagedata r:id="rId11" o:title="cheatt"/>
           </v:shape>
         </w:pict>
@@ -575,7 +572,6 @@
           <w:sz w:val="22"/>
           <w:szCs w:val="22"/>
         </w:rPr>
-        <w:lastRenderedPageBreak/>
         <w:t>@Entity</w:t>
       </w:r>
       <w:r>
@@ -2058,15 +2054,7 @@
           <w:noProof/>
           <w:lang w:val="bg-BG"/>
         </w:rPr>
-        <w:t>Repositories</w:t>
-      </w:r>
-      <w:r>
-        <w:rPr>
-          <w:rStyle w:val="Strong"/>
-          <w:noProof/>
-          <w:lang w:val="bg-BG"/>
-        </w:rPr>
-        <w:t>:</w:t>
+        <w:t>Repositories:</w:t>
       </w:r>
     </w:p>
     <w:p>
@@ -2106,7 +2094,6 @@
           <w:sz w:val="19"/>
           <w:szCs w:val="19"/>
         </w:rPr>
-        <w:lastRenderedPageBreak/>
         <w:t>@Repository</w:t>
       </w:r>
       <w:r>
@@ -2214,7 +2201,6 @@
           <w:sz w:val="19"/>
           <w:szCs w:val="19"/>
         </w:rPr>
-        <w:lastRenderedPageBreak/>
         <w:t>@Repository</w:t>
       </w:r>
       <w:r>
@@ -2354,7 +2340,6 @@
           <w:szCs w:val="32"/>
           <w:lang w:val="bg-BG"/>
         </w:rPr>
-        <w:lastRenderedPageBreak/>
         <w:t>Services:</w:t>
       </w:r>
     </w:p>
@@ -2438,7 +2423,6 @@
           <w:szCs w:val="28"/>
           <w:lang w:val="bg-BG" w:eastAsia="bg-BG"/>
         </w:rPr>
-        <w:lastRenderedPageBreak/>
         <w:t xml:space="preserve">public interface </w:t>
       </w:r>
       <w:r>
@@ -2698,7 +2682,6 @@
           <w:szCs w:val="36"/>
           <w:lang w:val="bg-BG" w:eastAsia="bg-BG"/>
         </w:rPr>
-        <w:lastRenderedPageBreak/>
         <w:t>}</w:t>
       </w:r>
     </w:p>
@@ -2739,20 +2722,7 @@
           <w:szCs w:val="32"/>
           <w:lang w:val="bg-BG"/>
         </w:rPr>
-        <w:t>Service Implementations</w:t>
-      </w:r>
-      <w:r>
-        <w:rPr>
-          <w:rStyle w:val="Strong"/>
-          <w:rFonts w:eastAsiaTheme="majorEastAsia" w:cstheme="majorBidi"/>
-          <w:b w:val="0"/>
-          <w:noProof/>
-          <w:color w:val="8F400B"/>
-          <w:sz w:val="32"/>
-          <w:szCs w:val="32"/>
-          <w:lang w:val="bg-BG"/>
-        </w:rPr>
-        <w:t>:</w:t>
+        <w:t>Service Implementations:</w:t>
       </w:r>
     </w:p>
     <w:p>
@@ -2831,7 +2801,6 @@
           <w:szCs w:val="35"/>
           <w:lang w:val="bg-BG" w:eastAsia="bg-BG"/>
         </w:rPr>
-        <w:lastRenderedPageBreak/>
         <w:t>@Service</w:t>
       </w:r>
       <w:r>
@@ -3294,7 +3263,6 @@
           <w:szCs w:val="32"/>
           <w:lang w:val="bg-BG" w:eastAsia="bg-BG"/>
         </w:rPr>
-        <w:lastRenderedPageBreak/>
         <w:t>@Service</w:t>
       </w:r>
       <w:r>
@@ -3748,7 +3716,6 @@
           <w:szCs w:val="32"/>
           <w:lang w:val="bg-BG"/>
         </w:rPr>
-        <w:lastRenderedPageBreak/>
         <w:t>Writing Data:</w:t>
       </w:r>
     </w:p>
@@ -6927,14 +6894,7 @@
           <w:noProof/>
           <w:lang w:val="bg-BG"/>
         </w:rPr>
-        <w:t>Read</w:t>
-      </w:r>
-      <w:r>
-        <w:rPr>
-          <w:noProof/>
-          <w:lang w:val="bg-BG"/>
-        </w:rPr>
-        <w:t xml:space="preserve"> JSON</w:t>
+        <w:t>Read JSON</w:t>
       </w:r>
     </w:p>
     <w:p>
@@ -7062,7 +7022,134 @@
           <w:sz w:val="19"/>
           <w:szCs w:val="19"/>
         </w:rPr>
-        <w:t>"</w:t>
+        <w:t>"Ivan Vazov"</w:t>
+      </w:r>
+      <w:r>
+        <w:rPr>
+          <w:noProof/>
+          <w:color w:val="000000"/>
+          <w:sz w:val="19"/>
+          <w:szCs w:val="19"/>
+        </w:rPr>
+        <w:t>,</w:t>
+      </w:r>
+      <w:r>
+        <w:rPr>
+          <w:noProof/>
+          <w:color w:val="000000"/>
+          <w:sz w:val="19"/>
+          <w:szCs w:val="19"/>
+        </w:rPr>
+        <w:br/>
+        <w:t xml:space="preserve">  </w:t>
+      </w:r>
+      <w:r>
+        <w:rPr>
+          <w:b/>
+          <w:bCs/>
+          <w:noProof/>
+          <w:color w:val="660E7A"/>
+          <w:sz w:val="19"/>
+          <w:szCs w:val="19"/>
+        </w:rPr>
+        <w:t>"books"</w:t>
+      </w:r>
+      <w:r>
+        <w:rPr>
+          <w:noProof/>
+          <w:color w:val="000000"/>
+          <w:sz w:val="19"/>
+          <w:szCs w:val="19"/>
+        </w:rPr>
+        <w:t>: [</w:t>
+      </w:r>
+      <w:r>
+        <w:rPr>
+          <w:noProof/>
+          <w:color w:val="000000"/>
+          <w:sz w:val="19"/>
+          <w:szCs w:val="19"/>
+        </w:rPr>
+        <w:br/>
+        <w:t xml:space="preserve">    {</w:t>
+      </w:r>
+      <w:r>
+        <w:rPr>
+          <w:noProof/>
+          <w:color w:val="000000"/>
+          <w:sz w:val="19"/>
+          <w:szCs w:val="19"/>
+        </w:rPr>
+        <w:br/>
+        <w:t xml:space="preserve">      </w:t>
+      </w:r>
+      <w:r>
+        <w:rPr>
+          <w:b/>
+          <w:bCs/>
+          <w:noProof/>
+          <w:color w:val="660E7A"/>
+          <w:sz w:val="19"/>
+          <w:szCs w:val="19"/>
+        </w:rPr>
+        <w:t>"id"</w:t>
+      </w:r>
+      <w:r>
+        <w:rPr>
+          <w:noProof/>
+          <w:color w:val="000000"/>
+          <w:sz w:val="19"/>
+          <w:szCs w:val="19"/>
+        </w:rPr>
+        <w:t xml:space="preserve">: </w:t>
+      </w:r>
+      <w:r>
+        <w:rPr>
+          <w:noProof/>
+          <w:color w:val="0000FF"/>
+          <w:sz w:val="19"/>
+          <w:szCs w:val="19"/>
+        </w:rPr>
+        <w:t>3</w:t>
+      </w:r>
+      <w:r>
+        <w:rPr>
+          <w:noProof/>
+          <w:color w:val="000000"/>
+          <w:sz w:val="19"/>
+          <w:szCs w:val="19"/>
+        </w:rPr>
+        <w:t>,</w:t>
+      </w:r>
+      <w:r>
+        <w:rPr>
+          <w:noProof/>
+          <w:color w:val="000000"/>
+          <w:sz w:val="19"/>
+          <w:szCs w:val="19"/>
+        </w:rPr>
+        <w:br/>
+        <w:t xml:space="preserve">      </w:t>
+      </w:r>
+      <w:r>
+        <w:rPr>
+          <w:b/>
+          <w:bCs/>
+          <w:noProof/>
+          <w:color w:val="660E7A"/>
+          <w:sz w:val="19"/>
+          <w:szCs w:val="19"/>
+        </w:rPr>
+        <w:t>"name"</w:t>
+      </w:r>
+      <w:r>
+        <w:rPr>
+          <w:noProof/>
+          <w:color w:val="000000"/>
+          <w:sz w:val="19"/>
+          <w:szCs w:val="19"/>
+        </w:rPr>
+        <w:t xml:space="preserve">: </w:t>
       </w:r>
       <w:r>
         <w:rPr>
@@ -7073,7 +7160,7 @@
           <w:sz w:val="19"/>
           <w:szCs w:val="19"/>
         </w:rPr>
-        <w:t>Ivan Vazov</w:t>
+        <w:t>"Under the Yoke"</w:t>
       </w:r>
       <w:r>
         <w:rPr>
@@ -7084,7 +7171,66 @@
           <w:sz w:val="19"/>
           <w:szCs w:val="19"/>
         </w:rPr>
-        <w:t>"</w:t>
+        <w:br/>
+        <w:t xml:space="preserve">    </w:t>
+      </w:r>
+      <w:r>
+        <w:rPr>
+          <w:noProof/>
+          <w:color w:val="000000"/>
+          <w:sz w:val="19"/>
+          <w:szCs w:val="19"/>
+        </w:rPr>
+        <w:t>},</w:t>
+      </w:r>
+      <w:r>
+        <w:rPr>
+          <w:noProof/>
+          <w:color w:val="000000"/>
+          <w:sz w:val="19"/>
+          <w:szCs w:val="19"/>
+        </w:rPr>
+        <w:br/>
+        <w:t xml:space="preserve">    {</w:t>
+      </w:r>
+      <w:r>
+        <w:rPr>
+          <w:noProof/>
+          <w:color w:val="000000"/>
+          <w:sz w:val="19"/>
+          <w:szCs w:val="19"/>
+        </w:rPr>
+        <w:br/>
+        <w:t xml:space="preserve">      </w:t>
+      </w:r>
+      <w:r>
+        <w:rPr>
+          <w:b/>
+          <w:bCs/>
+          <w:noProof/>
+          <w:color w:val="660E7A"/>
+          <w:sz w:val="19"/>
+          <w:szCs w:val="19"/>
+        </w:rPr>
+        <w:t>"id"</w:t>
+      </w:r>
+      <w:r>
+        <w:rPr>
+          <w:noProof/>
+          <w:color w:val="000000"/>
+          <w:sz w:val="19"/>
+          <w:szCs w:val="19"/>
+        </w:rPr>
+        <w:t xml:space="preserve">: </w:t>
+      </w:r>
+      <w:r>
+        <w:rPr>
+          <w:noProof/>
+          <w:color w:val="0000FF"/>
+          <w:sz w:val="19"/>
+          <w:szCs w:val="19"/>
+        </w:rPr>
+        <w:t>4</w:t>
       </w:r>
       <w:r>
         <w:rPr>
@@ -7103,7 +7249,7 @@
           <w:szCs w:val="19"/>
         </w:rPr>
         <w:br/>
-        <w:t xml:space="preserve">  </w:t>
+        <w:t xml:space="preserve">      </w:t>
       </w:r>
       <w:r>
         <w:rPr>
@@ -7114,16 +7260,48 @@
           <w:sz w:val="19"/>
           <w:szCs w:val="19"/>
         </w:rPr>
-        <w:t>"books"</w:t>
-      </w:r>
-      <w:r>
-        <w:rPr>
-          <w:noProof/>
-          <w:color w:val="000000"/>
-          <w:sz w:val="19"/>
-          <w:szCs w:val="19"/>
-        </w:rPr>
-        <w:t>: [</w:t>
+        <w:t>"name"</w:t>
+      </w:r>
+      <w:r>
+        <w:rPr>
+          <w:noProof/>
+          <w:color w:val="000000"/>
+          <w:sz w:val="19"/>
+          <w:szCs w:val="19"/>
+        </w:rPr>
+        <w:t xml:space="preserve">: </w:t>
+      </w:r>
+      <w:r>
+        <w:rPr>
+          <w:b/>
+          <w:bCs/>
+          <w:noProof/>
+          <w:color w:val="008000"/>
+          <w:sz w:val="19"/>
+          <w:szCs w:val="19"/>
+        </w:rPr>
+        <w:t>"Epic of the Forgotten"</w:t>
+      </w:r>
+      <w:r>
+        <w:rPr>
+          <w:b/>
+          <w:bCs/>
+          <w:noProof/>
+          <w:color w:val="008000"/>
+          <w:sz w:val="19"/>
+          <w:szCs w:val="19"/>
+        </w:rPr>
+        <w:br/>
+        <w:t xml:space="preserve">    </w:t>
+      </w:r>
+      <w:r>
+        <w:rPr>
+          <w:noProof/>
+          <w:color w:val="000000"/>
+          <w:sz w:val="19"/>
+          <w:szCs w:val="19"/>
+        </w:rPr>
+        <w:t>},</w:t>
       </w:r>
       <w:r>
         <w:rPr>
@@ -7172,7 +7350,7 @@
           <w:sz w:val="19"/>
           <w:szCs w:val="19"/>
         </w:rPr>
-        <w:t>3</w:t>
+        <w:t>5</w:t>
       </w:r>
       <w:r>
         <w:rPr>
@@ -7222,313 +7400,7 @@
           <w:sz w:val="19"/>
           <w:szCs w:val="19"/>
         </w:rPr>
-        <w:t>"</w:t>
-      </w:r>
-      <w:r>
-        <w:rPr>
-          <w:b/>
-          <w:bCs/>
-          <w:noProof/>
-          <w:color w:val="008000"/>
-          <w:sz w:val="19"/>
-          <w:szCs w:val="19"/>
-        </w:rPr>
-        <w:t>Under the Yoke</w:t>
-      </w:r>
-      <w:r>
-        <w:rPr>
-          <w:b/>
-          <w:bCs/>
-          <w:noProof/>
-          <w:color w:val="008000"/>
-          <w:sz w:val="19"/>
-          <w:szCs w:val="19"/>
-        </w:rPr>
-        <w:t>"</w:t>
-      </w:r>
-      <w:r>
-        <w:rPr>
-          <w:b/>
-          <w:bCs/>
-          <w:noProof/>
-          <w:color w:val="008000"/>
-          <w:sz w:val="19"/>
-          <w:szCs w:val="19"/>
-        </w:rPr>
-        <w:br/>
-        <w:t xml:space="preserve">    </w:t>
-      </w:r>
-      <w:r>
-        <w:rPr>
-          <w:noProof/>
-          <w:color w:val="000000"/>
-          <w:sz w:val="19"/>
-          <w:szCs w:val="19"/>
-        </w:rPr>
-        <w:t>},</w:t>
-      </w:r>
-      <w:r>
-        <w:rPr>
-          <w:noProof/>
-          <w:color w:val="000000"/>
-          <w:sz w:val="19"/>
-          <w:szCs w:val="19"/>
-        </w:rPr>
-        <w:br/>
-        <w:t xml:space="preserve">    {</w:t>
-      </w:r>
-      <w:r>
-        <w:rPr>
-          <w:noProof/>
-          <w:color w:val="000000"/>
-          <w:sz w:val="19"/>
-          <w:szCs w:val="19"/>
-        </w:rPr>
-        <w:br/>
-        <w:t xml:space="preserve">      </w:t>
-      </w:r>
-      <w:r>
-        <w:rPr>
-          <w:b/>
-          <w:bCs/>
-          <w:noProof/>
-          <w:color w:val="660E7A"/>
-          <w:sz w:val="19"/>
-          <w:szCs w:val="19"/>
-        </w:rPr>
-        <w:t>"id"</w:t>
-      </w:r>
-      <w:r>
-        <w:rPr>
-          <w:noProof/>
-          <w:color w:val="000000"/>
-          <w:sz w:val="19"/>
-          <w:szCs w:val="19"/>
-        </w:rPr>
-        <w:t xml:space="preserve">: </w:t>
-      </w:r>
-      <w:r>
-        <w:rPr>
-          <w:noProof/>
-          <w:color w:val="0000FF"/>
-          <w:sz w:val="19"/>
-          <w:szCs w:val="19"/>
-        </w:rPr>
-        <w:t>4</w:t>
-      </w:r>
-      <w:r>
-        <w:rPr>
-          <w:noProof/>
-          <w:color w:val="000000"/>
-          <w:sz w:val="19"/>
-          <w:szCs w:val="19"/>
-        </w:rPr>
-        <w:t>,</w:t>
-      </w:r>
-      <w:r>
-        <w:rPr>
-          <w:noProof/>
-          <w:color w:val="000000"/>
-          <w:sz w:val="19"/>
-          <w:szCs w:val="19"/>
-        </w:rPr>
-        <w:br/>
-        <w:t xml:space="preserve">      </w:t>
-      </w:r>
-      <w:r>
-        <w:rPr>
-          <w:b/>
-          <w:bCs/>
-          <w:noProof/>
-          <w:color w:val="660E7A"/>
-          <w:sz w:val="19"/>
-          <w:szCs w:val="19"/>
-        </w:rPr>
-        <w:t>"name"</w:t>
-      </w:r>
-      <w:r>
-        <w:rPr>
-          <w:noProof/>
-          <w:color w:val="000000"/>
-          <w:sz w:val="19"/>
-          <w:szCs w:val="19"/>
-        </w:rPr>
-        <w:t xml:space="preserve">: </w:t>
-      </w:r>
-      <w:r>
-        <w:rPr>
-          <w:b/>
-          <w:bCs/>
-          <w:noProof/>
-          <w:color w:val="008000"/>
-          <w:sz w:val="19"/>
-          <w:szCs w:val="19"/>
-        </w:rPr>
-        <w:t>"</w:t>
-      </w:r>
-      <w:r>
-        <w:rPr>
-          <w:b/>
-          <w:bCs/>
-          <w:noProof/>
-          <w:color w:val="008000"/>
-          <w:sz w:val="19"/>
-          <w:szCs w:val="19"/>
-        </w:rPr>
-        <w:t>Epic of the Forgotten</w:t>
-      </w:r>
-      <w:r>
-        <w:rPr>
-          <w:b/>
-          <w:bCs/>
-          <w:noProof/>
-          <w:color w:val="008000"/>
-          <w:sz w:val="19"/>
-          <w:szCs w:val="19"/>
-        </w:rPr>
-        <w:t>"</w:t>
-      </w:r>
-      <w:r>
-        <w:rPr>
-          <w:b/>
-          <w:bCs/>
-          <w:noProof/>
-          <w:color w:val="008000"/>
-          <w:sz w:val="19"/>
-          <w:szCs w:val="19"/>
-        </w:rPr>
-        <w:br/>
-        <w:t xml:space="preserve">    </w:t>
-      </w:r>
-      <w:r>
-        <w:rPr>
-          <w:noProof/>
-          <w:color w:val="000000"/>
-          <w:sz w:val="19"/>
-          <w:szCs w:val="19"/>
-        </w:rPr>
-        <w:t>},</w:t>
-      </w:r>
-      <w:r>
-        <w:rPr>
-          <w:noProof/>
-          <w:color w:val="000000"/>
-          <w:sz w:val="19"/>
-          <w:szCs w:val="19"/>
-        </w:rPr>
-        <w:br/>
-        <w:t xml:space="preserve">    {</w:t>
-      </w:r>
-      <w:r>
-        <w:rPr>
-          <w:noProof/>
-          <w:color w:val="000000"/>
-          <w:sz w:val="19"/>
-          <w:szCs w:val="19"/>
-        </w:rPr>
-        <w:br/>
-        <w:t xml:space="preserve">      </w:t>
-      </w:r>
-      <w:r>
-        <w:rPr>
-          <w:b/>
-          <w:bCs/>
-          <w:noProof/>
-          <w:color w:val="660E7A"/>
-          <w:sz w:val="19"/>
-          <w:szCs w:val="19"/>
-        </w:rPr>
-        <w:t>"id"</w:t>
-      </w:r>
-      <w:r>
-        <w:rPr>
-          <w:noProof/>
-          <w:color w:val="000000"/>
-          <w:sz w:val="19"/>
-          <w:szCs w:val="19"/>
-        </w:rPr>
-        <w:t xml:space="preserve">: </w:t>
-      </w:r>
-      <w:r>
-        <w:rPr>
-          <w:noProof/>
-          <w:color w:val="0000FF"/>
-          <w:sz w:val="19"/>
-          <w:szCs w:val="19"/>
-        </w:rPr>
-        <w:t>5</w:t>
-      </w:r>
-      <w:r>
-        <w:rPr>
-          <w:noProof/>
-          <w:color w:val="000000"/>
-          <w:sz w:val="19"/>
-          <w:szCs w:val="19"/>
-        </w:rPr>
-        <w:t>,</w:t>
-      </w:r>
-      <w:r>
-        <w:rPr>
-          <w:noProof/>
-          <w:color w:val="000000"/>
-          <w:sz w:val="19"/>
-          <w:szCs w:val="19"/>
-        </w:rPr>
-        <w:br/>
-        <w:t xml:space="preserve">      </w:t>
-      </w:r>
-      <w:r>
-        <w:rPr>
-          <w:b/>
-          <w:bCs/>
-          <w:noProof/>
-          <w:color w:val="660E7A"/>
-          <w:sz w:val="19"/>
-          <w:szCs w:val="19"/>
-        </w:rPr>
-        <w:t>"name"</w:t>
-      </w:r>
-      <w:r>
-        <w:rPr>
-          <w:noProof/>
-          <w:color w:val="000000"/>
-          <w:sz w:val="19"/>
-          <w:szCs w:val="19"/>
-        </w:rPr>
-        <w:t xml:space="preserve">: </w:t>
-      </w:r>
-      <w:r>
-        <w:rPr>
-          <w:b/>
-          <w:bCs/>
-          <w:noProof/>
-          <w:color w:val="008000"/>
-          <w:sz w:val="19"/>
-          <w:szCs w:val="19"/>
-        </w:rPr>
-        <w:t>"</w:t>
-      </w:r>
-      <w:r>
-        <w:rPr>
-          <w:b/>
-          <w:bCs/>
-          <w:noProof/>
-          <w:color w:val="008000"/>
-          <w:sz w:val="19"/>
-          <w:szCs w:val="19"/>
-        </w:rPr>
-        <w:t>Uncles</w:t>
-      </w:r>
-      <w:r>
-        <w:rPr>
-          <w:b/>
-          <w:bCs/>
-          <w:noProof/>
-          <w:color w:val="008000"/>
-          <w:sz w:val="19"/>
-          <w:szCs w:val="19"/>
-        </w:rPr>
-        <w:t>"</w:t>
+        <w:t>"Uncles"</w:t>
       </w:r>
       <w:r>
         <w:rPr>
@@ -7629,9 +7501,448 @@
           <w:lang w:val="bg-BG"/>
         </w:rPr>
         <w:lastRenderedPageBreak/>
-        <w:t xml:space="preserve">Code to </w:t>
-      </w:r>
-      <w:r>
+        <w:t>Code to import from JSON</w:t>
+      </w:r>
+    </w:p>
+    <w:p>
+      <w:pPr>
+        <w:pStyle w:val="HTMLPreformatted"/>
+        <w:shd w:val="clear" w:color="auto" w:fill="FFFFFF"/>
+        <w:rPr>
+          <w:noProof/>
+          <w:color w:val="000000"/>
+          <w:sz w:val="19"/>
+          <w:szCs w:val="19"/>
+        </w:rPr>
+      </w:pPr>
+      <w:r>
+        <w:rPr>
+          <w:noProof/>
+          <w:color w:val="000000"/>
+          <w:sz w:val="19"/>
+          <w:szCs w:val="19"/>
+        </w:rPr>
+        <w:t xml:space="preserve">Gson gson = </w:t>
+      </w:r>
+      <w:r>
+        <w:rPr>
+          <w:b/>
+          <w:bCs/>
+          <w:noProof/>
+          <w:color w:val="000080"/>
+          <w:sz w:val="19"/>
+          <w:szCs w:val="19"/>
+        </w:rPr>
+        <w:t xml:space="preserve">new </w:t>
+      </w:r>
+      <w:r>
+        <w:rPr>
+          <w:noProof/>
+          <w:color w:val="000000"/>
+          <w:sz w:val="19"/>
+          <w:szCs w:val="19"/>
+        </w:rPr>
+        <w:t>GsonBuilder().excludeFieldsWithoutExposeAnnotation().setPrettyPrinting().create();</w:t>
+      </w:r>
+      <w:r>
+        <w:rPr>
+          <w:noProof/>
+          <w:color w:val="000000"/>
+          <w:sz w:val="19"/>
+          <w:szCs w:val="19"/>
+        </w:rPr>
+        <w:br/>
+        <w:t xml:space="preserve">File inputFile = </w:t>
+      </w:r>
+      <w:r>
+        <w:rPr>
+          <w:b/>
+          <w:bCs/>
+          <w:noProof/>
+          <w:color w:val="000080"/>
+          <w:sz w:val="19"/>
+          <w:szCs w:val="19"/>
+        </w:rPr>
+        <w:t xml:space="preserve">new </w:t>
+      </w:r>
+      <w:r>
+        <w:rPr>
+          <w:noProof/>
+          <w:color w:val="000000"/>
+          <w:sz w:val="19"/>
+          <w:szCs w:val="19"/>
+        </w:rPr>
+        <w:t>File(</w:t>
+      </w:r>
+      <w:r>
+        <w:rPr>
+          <w:b/>
+          <w:bCs/>
+          <w:noProof/>
+          <w:color w:val="008000"/>
+          <w:sz w:val="19"/>
+          <w:szCs w:val="19"/>
+        </w:rPr>
+        <w:t>"src/main/resources/files/input/json/vazov.json"</w:t>
+      </w:r>
+      <w:r>
+        <w:rPr>
+          <w:noProof/>
+          <w:color w:val="000000"/>
+          <w:sz w:val="19"/>
+          <w:szCs w:val="19"/>
+        </w:rPr>
+        <w:t>);</w:t>
+      </w:r>
+      <w:r>
+        <w:rPr>
+          <w:noProof/>
+          <w:color w:val="000000"/>
+          <w:sz w:val="19"/>
+          <w:szCs w:val="19"/>
+        </w:rPr>
+        <w:br/>
+        <w:t xml:space="preserve">StringBuilder jsonData = </w:t>
+      </w:r>
+      <w:r>
+        <w:rPr>
+          <w:b/>
+          <w:bCs/>
+          <w:noProof/>
+          <w:color w:val="000080"/>
+          <w:sz w:val="19"/>
+          <w:szCs w:val="19"/>
+        </w:rPr>
+        <w:t xml:space="preserve">new </w:t>
+      </w:r>
+      <w:r>
+        <w:rPr>
+          <w:noProof/>
+          <w:color w:val="000000"/>
+          <w:sz w:val="19"/>
+          <w:szCs w:val="19"/>
+        </w:rPr>
+        <w:t>StringBuilder();</w:t>
+      </w:r>
+      <w:r>
+        <w:rPr>
+          <w:noProof/>
+          <w:color w:val="000000"/>
+          <w:sz w:val="19"/>
+          <w:szCs w:val="19"/>
+        </w:rPr>
+        <w:br/>
+      </w:r>
+      <w:r>
+        <w:rPr>
+          <w:b/>
+          <w:bCs/>
+          <w:noProof/>
+          <w:color w:val="000080"/>
+          <w:sz w:val="19"/>
+          <w:szCs w:val="19"/>
+        </w:rPr>
+        <w:t xml:space="preserve">try </w:t>
+      </w:r>
+      <w:r>
+        <w:rPr>
+          <w:noProof/>
+          <w:color w:val="000000"/>
+          <w:sz w:val="19"/>
+          <w:szCs w:val="19"/>
+        </w:rPr>
+        <w:t xml:space="preserve">(BufferedReader bfr = </w:t>
+      </w:r>
+      <w:r>
+        <w:rPr>
+          <w:b/>
+          <w:bCs/>
+          <w:noProof/>
+          <w:color w:val="000080"/>
+          <w:sz w:val="19"/>
+          <w:szCs w:val="19"/>
+        </w:rPr>
+        <w:t xml:space="preserve">new </w:t>
+      </w:r>
+      <w:r>
+        <w:rPr>
+          <w:noProof/>
+          <w:color w:val="000000"/>
+          <w:sz w:val="19"/>
+          <w:szCs w:val="19"/>
+        </w:rPr>
+        <w:t>BufferedReader(</w:t>
+      </w:r>
+      <w:r>
+        <w:rPr>
+          <w:b/>
+          <w:bCs/>
+          <w:noProof/>
+          <w:color w:val="000080"/>
+          <w:sz w:val="19"/>
+          <w:szCs w:val="19"/>
+        </w:rPr>
+        <w:t xml:space="preserve">new </w:t>
+      </w:r>
+      <w:r>
+        <w:rPr>
+          <w:noProof/>
+          <w:color w:val="000000"/>
+          <w:sz w:val="19"/>
+          <w:szCs w:val="19"/>
+        </w:rPr>
+        <w:t>FileReader(inputFile));</w:t>
+      </w:r>
+      <w:r>
+        <w:rPr>
+          <w:noProof/>
+          <w:color w:val="000000"/>
+          <w:sz w:val="19"/>
+          <w:szCs w:val="19"/>
+        </w:rPr>
+        <w:br/>
+        <w:t>) {</w:t>
+      </w:r>
+      <w:r>
+        <w:rPr>
+          <w:noProof/>
+          <w:color w:val="000000"/>
+          <w:sz w:val="19"/>
+          <w:szCs w:val="19"/>
+        </w:rPr>
+        <w:br/>
+        <w:t xml:space="preserve">    String line;</w:t>
+      </w:r>
+      <w:r>
+        <w:rPr>
+          <w:noProof/>
+          <w:color w:val="000000"/>
+          <w:sz w:val="19"/>
+          <w:szCs w:val="19"/>
+        </w:rPr>
+        <w:br/>
+        <w:t xml:space="preserve">    </w:t>
+      </w:r>
+      <w:r>
+        <w:rPr>
+          <w:b/>
+          <w:bCs/>
+          <w:noProof/>
+          <w:color w:val="000080"/>
+          <w:sz w:val="19"/>
+          <w:szCs w:val="19"/>
+        </w:rPr>
+        <w:t xml:space="preserve">while </w:t>
+      </w:r>
+      <w:r>
+        <w:rPr>
+          <w:noProof/>
+          <w:color w:val="000000"/>
+          <w:sz w:val="19"/>
+          <w:szCs w:val="19"/>
+        </w:rPr>
+        <w:t xml:space="preserve">((line = bfr.readLine()) != </w:t>
+      </w:r>
+      <w:r>
+        <w:rPr>
+          <w:b/>
+          <w:bCs/>
+          <w:noProof/>
+          <w:color w:val="000080"/>
+          <w:sz w:val="19"/>
+          <w:szCs w:val="19"/>
+        </w:rPr>
+        <w:t>null</w:t>
+      </w:r>
+      <w:r>
+        <w:rPr>
+          <w:noProof/>
+          <w:color w:val="000000"/>
+          <w:sz w:val="19"/>
+          <w:szCs w:val="19"/>
+        </w:rPr>
+        <w:t>) {</w:t>
+      </w:r>
+      <w:r>
+        <w:rPr>
+          <w:noProof/>
+          <w:color w:val="000000"/>
+          <w:sz w:val="19"/>
+          <w:szCs w:val="19"/>
+        </w:rPr>
+        <w:br/>
+        <w:t xml:space="preserve">        jsonData.append(line);</w:t>
+      </w:r>
+      <w:r>
+        <w:rPr>
+          <w:noProof/>
+          <w:color w:val="000000"/>
+          <w:sz w:val="19"/>
+          <w:szCs w:val="19"/>
+        </w:rPr>
+        <w:br/>
+        <w:t xml:space="preserve">    }</w:t>
+      </w:r>
+      <w:r>
+        <w:rPr>
+          <w:noProof/>
+          <w:color w:val="000000"/>
+          <w:sz w:val="19"/>
+          <w:szCs w:val="19"/>
+        </w:rPr>
+        <w:br/>
+        <w:t xml:space="preserve">} </w:t>
+      </w:r>
+      <w:r>
+        <w:rPr>
+          <w:b/>
+          <w:bCs/>
+          <w:noProof/>
+          <w:color w:val="000080"/>
+          <w:sz w:val="19"/>
+          <w:szCs w:val="19"/>
+        </w:rPr>
+        <w:t xml:space="preserve">catch </w:t>
+      </w:r>
+      <w:r>
+        <w:rPr>
+          <w:noProof/>
+          <w:color w:val="000000"/>
+          <w:sz w:val="19"/>
+          <w:szCs w:val="19"/>
+        </w:rPr>
+        <w:t>(FileNotFoundException e) {</w:t>
+      </w:r>
+      <w:r>
+        <w:rPr>
+          <w:noProof/>
+          <w:color w:val="000000"/>
+          <w:sz w:val="19"/>
+          <w:szCs w:val="19"/>
+        </w:rPr>
+        <w:br/>
+        <w:t xml:space="preserve">    e.printStackTrace();</w:t>
+      </w:r>
+      <w:r>
+        <w:rPr>
+          <w:noProof/>
+          <w:color w:val="000000"/>
+          <w:sz w:val="19"/>
+          <w:szCs w:val="19"/>
+        </w:rPr>
+        <w:br/>
+        <w:t>}</w:t>
+      </w:r>
+      <w:r>
+        <w:rPr>
+          <w:noProof/>
+          <w:color w:val="000000"/>
+          <w:sz w:val="19"/>
+          <w:szCs w:val="19"/>
+        </w:rPr>
+        <w:br/>
+        <w:t>Author vazov = gson.fromJson(jsonData.toString(), Author.</w:t>
+      </w:r>
+      <w:r>
+        <w:rPr>
+          <w:b/>
+          <w:bCs/>
+          <w:noProof/>
+          <w:color w:val="000080"/>
+          <w:sz w:val="19"/>
+          <w:szCs w:val="19"/>
+        </w:rPr>
+        <w:t>class</w:t>
+      </w:r>
+      <w:r>
+        <w:rPr>
+          <w:noProof/>
+          <w:color w:val="000000"/>
+          <w:sz w:val="19"/>
+          <w:szCs w:val="19"/>
+        </w:rPr>
+        <w:t>);</w:t>
+      </w:r>
+      <w:r>
+        <w:rPr>
+          <w:noProof/>
+          <w:color w:val="000000"/>
+          <w:sz w:val="19"/>
+          <w:szCs w:val="19"/>
+        </w:rPr>
+        <w:br/>
+        <w:t>vazov.getBooks().stream().forEach(b -&gt; b.setAuthor(</w:t>
+      </w:r>
+      <w:r>
+        <w:rPr>
+          <w:noProof/>
+          <w:color w:val="660E7A"/>
+          <w:sz w:val="19"/>
+          <w:szCs w:val="19"/>
+        </w:rPr>
+        <w:t>vazov</w:t>
+      </w:r>
+      <w:r>
+        <w:rPr>
+          <w:noProof/>
+          <w:color w:val="000000"/>
+          <w:sz w:val="19"/>
+          <w:szCs w:val="19"/>
+        </w:rPr>
+        <w:t>));</w:t>
+      </w:r>
+      <w:r>
+        <w:rPr>
+          <w:noProof/>
+          <w:color w:val="000000"/>
+          <w:sz w:val="19"/>
+          <w:szCs w:val="19"/>
+        </w:rPr>
+        <w:br/>
+      </w:r>
+      <w:r>
+        <w:rPr>
+          <w:b/>
+          <w:bCs/>
+          <w:noProof/>
+          <w:color w:val="000080"/>
+          <w:sz w:val="19"/>
+          <w:szCs w:val="19"/>
+        </w:rPr>
+        <w:t>this</w:t>
+      </w:r>
+      <w:r>
+        <w:rPr>
+          <w:noProof/>
+          <w:color w:val="000000"/>
+          <w:sz w:val="19"/>
+          <w:szCs w:val="19"/>
+        </w:rPr>
+        <w:t>.</w:t>
+      </w:r>
+      <w:r>
+        <w:rPr>
+          <w:b/>
+          <w:bCs/>
+          <w:noProof/>
+          <w:color w:val="660E7A"/>
+          <w:sz w:val="19"/>
+          <w:szCs w:val="19"/>
+        </w:rPr>
+        <w:t>authorService</w:t>
+      </w:r>
+      <w:r>
+        <w:rPr>
+          <w:noProof/>
+          <w:color w:val="000000"/>
+          <w:sz w:val="19"/>
+          <w:szCs w:val="19"/>
+        </w:rPr>
+        <w:t>.create(vazov);</w:t>
+      </w:r>
+    </w:p>
+    <w:p>
+      <w:pPr>
         <w:rPr>
           <w:rStyle w:val="Strong"/>
           <w:rFonts w:eastAsiaTheme="majorEastAsia" w:cstheme="majorBidi"/>
@@ -7641,515 +7952,38 @@
           <w:szCs w:val="32"/>
           <w:lang w:val="bg-BG"/>
         </w:rPr>
-        <w:t>import from</w:t>
-      </w:r>
-      <w:r>
-        <w:rPr>
-          <w:rStyle w:val="Strong"/>
-          <w:rFonts w:eastAsiaTheme="majorEastAsia" w:cstheme="majorBidi"/>
-          <w:noProof/>
-          <w:color w:val="8F400B"/>
-          <w:sz w:val="32"/>
-          <w:szCs w:val="32"/>
-          <w:lang w:val="bg-BG"/>
-        </w:rPr>
-        <w:t xml:space="preserve"> JSON</w:t>
-      </w:r>
+      </w:pPr>
     </w:p>
     <w:p>
       <w:pPr>
-        <w:pStyle w:val="HTMLPreformatted"/>
-        <w:shd w:val="clear" w:color="auto" w:fill="FFFFFF"/>
-        <w:rPr>
-          <w:noProof/>
-          <w:color w:val="000000"/>
-          <w:sz w:val="19"/>
-          <w:szCs w:val="19"/>
-        </w:rPr>
-      </w:pPr>
-      <w:r>
-        <w:rPr>
-          <w:noProof/>
-          <w:color w:val="000000"/>
-          <w:sz w:val="19"/>
-          <w:szCs w:val="19"/>
-        </w:rPr>
-        <w:t xml:space="preserve">Gson gson = </w:t>
-      </w:r>
-      <w:r>
-        <w:rPr>
-          <w:b/>
-          <w:bCs/>
-          <w:noProof/>
-          <w:color w:val="000080"/>
-          <w:sz w:val="19"/>
-          <w:szCs w:val="19"/>
-        </w:rPr>
-        <w:t xml:space="preserve">new </w:t>
-      </w:r>
-      <w:r>
-        <w:rPr>
-          <w:noProof/>
-          <w:color w:val="000000"/>
-          <w:sz w:val="19"/>
-          <w:szCs w:val="19"/>
-        </w:rPr>
-        <w:t>GsonBuilder().excludeFieldsWithoutExposeAnnotation().setPrettyPrinting().create();</w:t>
-      </w:r>
-      <w:r>
-        <w:rPr>
-          <w:noProof/>
-          <w:color w:val="000000"/>
-          <w:sz w:val="19"/>
-          <w:szCs w:val="19"/>
-        </w:rPr>
-        <w:br/>
-        <w:t xml:space="preserve">File inputFile = </w:t>
-      </w:r>
-      <w:r>
-        <w:rPr>
-          <w:b/>
-          <w:bCs/>
-          <w:noProof/>
-          <w:color w:val="000080"/>
-          <w:sz w:val="19"/>
-          <w:szCs w:val="19"/>
-        </w:rPr>
-        <w:t xml:space="preserve">new </w:t>
-      </w:r>
-      <w:r>
-        <w:rPr>
-          <w:noProof/>
-          <w:color w:val="000000"/>
-          <w:sz w:val="19"/>
-          <w:szCs w:val="19"/>
-        </w:rPr>
-        <w:t>File(</w:t>
-      </w:r>
-      <w:r>
-        <w:rPr>
-          <w:b/>
-          <w:bCs/>
-          <w:noProof/>
-          <w:color w:val="008000"/>
-          <w:sz w:val="19"/>
-          <w:szCs w:val="19"/>
-        </w:rPr>
-        <w:t>"src/main/resources/files/input/json/vazov.json"</w:t>
-      </w:r>
-      <w:r>
-        <w:rPr>
-          <w:noProof/>
-          <w:color w:val="000000"/>
-          <w:sz w:val="19"/>
-          <w:szCs w:val="19"/>
-        </w:rPr>
-        <w:t>);</w:t>
-      </w:r>
-      <w:r>
-        <w:rPr>
-          <w:noProof/>
-          <w:color w:val="000000"/>
-          <w:sz w:val="19"/>
-          <w:szCs w:val="19"/>
-        </w:rPr>
-        <w:br/>
-        <w:t xml:space="preserve">StringBuilder jsonData = </w:t>
-      </w:r>
-      <w:r>
-        <w:rPr>
-          <w:b/>
-          <w:bCs/>
-          <w:noProof/>
-          <w:color w:val="000080"/>
-          <w:sz w:val="19"/>
-          <w:szCs w:val="19"/>
-        </w:rPr>
-        <w:t xml:space="preserve">new </w:t>
-      </w:r>
-      <w:r>
-        <w:rPr>
-          <w:noProof/>
-          <w:color w:val="000000"/>
-          <w:sz w:val="19"/>
-          <w:szCs w:val="19"/>
-        </w:rPr>
-        <w:t>StringBuilder();</w:t>
-      </w:r>
-      <w:r>
-        <w:rPr>
-          <w:noProof/>
-          <w:color w:val="000000"/>
-          <w:sz w:val="19"/>
-          <w:szCs w:val="19"/>
-        </w:rPr>
-        <w:br/>
-      </w:r>
-      <w:r>
-        <w:rPr>
-          <w:b/>
-          <w:bCs/>
-          <w:noProof/>
-          <w:color w:val="000080"/>
-          <w:sz w:val="19"/>
-          <w:szCs w:val="19"/>
-        </w:rPr>
-        <w:t xml:space="preserve">try </w:t>
-      </w:r>
-      <w:r>
-        <w:rPr>
-          <w:noProof/>
-          <w:color w:val="000000"/>
-          <w:sz w:val="19"/>
-          <w:szCs w:val="19"/>
-        </w:rPr>
-        <w:t xml:space="preserve">(BufferedReader bfr = </w:t>
-      </w:r>
-      <w:r>
-        <w:rPr>
-          <w:b/>
-          <w:bCs/>
-          <w:noProof/>
-          <w:color w:val="000080"/>
-          <w:sz w:val="19"/>
-          <w:szCs w:val="19"/>
-        </w:rPr>
-        <w:t xml:space="preserve">new </w:t>
-      </w:r>
-      <w:r>
-        <w:rPr>
-          <w:noProof/>
-          <w:color w:val="000000"/>
-          <w:sz w:val="19"/>
-          <w:szCs w:val="19"/>
-        </w:rPr>
-        <w:t>BufferedReader(</w:t>
-      </w:r>
-      <w:r>
-        <w:rPr>
-          <w:b/>
-          <w:bCs/>
-          <w:noProof/>
-          <w:color w:val="000080"/>
-          <w:sz w:val="19"/>
-          <w:szCs w:val="19"/>
-        </w:rPr>
-        <w:t xml:space="preserve">new </w:t>
-      </w:r>
-      <w:r>
-        <w:rPr>
-          <w:noProof/>
-          <w:color w:val="000000"/>
-          <w:sz w:val="19"/>
-          <w:szCs w:val="19"/>
-        </w:rPr>
-        <w:t>FileReader(inputFile));</w:t>
-      </w:r>
-      <w:r>
-        <w:rPr>
-          <w:noProof/>
-          <w:color w:val="000000"/>
-          <w:sz w:val="19"/>
-          <w:szCs w:val="19"/>
-        </w:rPr>
-        <w:br/>
-        <w:t>) {</w:t>
-      </w:r>
-      <w:r>
-        <w:rPr>
-          <w:noProof/>
-          <w:color w:val="000000"/>
-          <w:sz w:val="19"/>
-          <w:szCs w:val="19"/>
-        </w:rPr>
-        <w:br/>
-        <w:t xml:space="preserve">    String line;</w:t>
-      </w:r>
-      <w:r>
-        <w:rPr>
-          <w:noProof/>
-          <w:color w:val="000000"/>
-          <w:sz w:val="19"/>
-          <w:szCs w:val="19"/>
-        </w:rPr>
-        <w:br/>
-        <w:t xml:space="preserve">    </w:t>
-      </w:r>
-      <w:r>
-        <w:rPr>
-          <w:b/>
-          <w:bCs/>
-          <w:noProof/>
-          <w:color w:val="000080"/>
-          <w:sz w:val="19"/>
-          <w:szCs w:val="19"/>
-        </w:rPr>
-        <w:t xml:space="preserve">while </w:t>
-      </w:r>
-      <w:r>
-        <w:rPr>
-          <w:noProof/>
-          <w:color w:val="000000"/>
-          <w:sz w:val="19"/>
-          <w:szCs w:val="19"/>
-        </w:rPr>
-        <w:t xml:space="preserve">((line = bfr.readLine()) != </w:t>
-      </w:r>
-      <w:r>
-        <w:rPr>
-          <w:b/>
-          <w:bCs/>
-          <w:noProof/>
-          <w:color w:val="000080"/>
-          <w:sz w:val="19"/>
-          <w:szCs w:val="19"/>
-        </w:rPr>
-        <w:t>null</w:t>
-      </w:r>
-      <w:r>
-        <w:rPr>
-          <w:noProof/>
-          <w:color w:val="000000"/>
-          <w:sz w:val="19"/>
-          <w:szCs w:val="19"/>
-        </w:rPr>
-        <w:t>) {</w:t>
-      </w:r>
-      <w:r>
-        <w:rPr>
-          <w:noProof/>
-          <w:color w:val="000000"/>
-          <w:sz w:val="19"/>
-          <w:szCs w:val="19"/>
-        </w:rPr>
-        <w:br/>
-        <w:t xml:space="preserve">        jsonData.append(line);</w:t>
-      </w:r>
-      <w:r>
-        <w:rPr>
-          <w:noProof/>
-          <w:color w:val="000000"/>
-          <w:sz w:val="19"/>
-          <w:szCs w:val="19"/>
-        </w:rPr>
-        <w:br/>
-        <w:t xml:space="preserve">    }</w:t>
-      </w:r>
-      <w:r>
-        <w:rPr>
-          <w:noProof/>
-          <w:color w:val="000000"/>
-          <w:sz w:val="19"/>
-          <w:szCs w:val="19"/>
-        </w:rPr>
-        <w:br/>
-        <w:t xml:space="preserve">} </w:t>
-      </w:r>
-      <w:r>
-        <w:rPr>
-          <w:b/>
-          <w:bCs/>
-          <w:noProof/>
-          <w:color w:val="000080"/>
-          <w:sz w:val="19"/>
-          <w:szCs w:val="19"/>
-        </w:rPr>
-        <w:t xml:space="preserve">catch </w:t>
-      </w:r>
-      <w:r>
-        <w:rPr>
-          <w:noProof/>
-          <w:color w:val="000000"/>
-          <w:sz w:val="19"/>
-          <w:szCs w:val="19"/>
-        </w:rPr>
-        <w:t>(FileNotFoundException e) {</w:t>
-      </w:r>
-      <w:r>
-        <w:rPr>
-          <w:noProof/>
-          <w:color w:val="000000"/>
-          <w:sz w:val="19"/>
-          <w:szCs w:val="19"/>
-        </w:rPr>
-        <w:br/>
-        <w:t xml:space="preserve">    e.printStackTrace();</w:t>
-      </w:r>
-      <w:r>
-        <w:rPr>
-          <w:noProof/>
-          <w:color w:val="000000"/>
-          <w:sz w:val="19"/>
-          <w:szCs w:val="19"/>
-        </w:rPr>
-        <w:br/>
-        <w:t>}</w:t>
-      </w:r>
-      <w:r>
-        <w:rPr>
-          <w:noProof/>
-          <w:color w:val="000000"/>
-          <w:sz w:val="19"/>
-          <w:szCs w:val="19"/>
-        </w:rPr>
-        <w:br/>
-        <w:t>Author vazov = gson.fromJson(jsonData.toString(), Author.</w:t>
-      </w:r>
-      <w:r>
-        <w:rPr>
-          <w:b/>
-          <w:bCs/>
-          <w:noProof/>
-          <w:color w:val="000080"/>
-          <w:sz w:val="19"/>
-          <w:szCs w:val="19"/>
-        </w:rPr>
-        <w:t>class</w:t>
-      </w:r>
-      <w:r>
-        <w:rPr>
-          <w:noProof/>
-          <w:color w:val="000000"/>
-          <w:sz w:val="19"/>
-          <w:szCs w:val="19"/>
-        </w:rPr>
-        <w:t>);</w:t>
-      </w:r>
-      <w:r>
-        <w:rPr>
-          <w:noProof/>
-          <w:color w:val="000000"/>
-          <w:sz w:val="19"/>
-          <w:szCs w:val="19"/>
-        </w:rPr>
-        <w:br/>
-        <w:t>vazov.getBooks().stream().forEach(b -&gt; b.setAuthor(</w:t>
-      </w:r>
-      <w:r>
-        <w:rPr>
-          <w:noProof/>
-          <w:color w:val="660E7A"/>
-          <w:sz w:val="19"/>
-          <w:szCs w:val="19"/>
-        </w:rPr>
-        <w:t>vazov</w:t>
-      </w:r>
-      <w:r>
-        <w:rPr>
-          <w:noProof/>
-          <w:color w:val="000000"/>
-          <w:sz w:val="19"/>
-          <w:szCs w:val="19"/>
-        </w:rPr>
-        <w:t>));</w:t>
-      </w:r>
-      <w:r>
-        <w:rPr>
-          <w:noProof/>
-          <w:color w:val="000000"/>
-          <w:sz w:val="19"/>
-          <w:szCs w:val="19"/>
-        </w:rPr>
-        <w:br/>
-      </w:r>
-      <w:r>
-        <w:rPr>
-          <w:b/>
-          <w:bCs/>
-          <w:noProof/>
-          <w:color w:val="000080"/>
-          <w:sz w:val="19"/>
-          <w:szCs w:val="19"/>
-        </w:rPr>
-        <w:t>this</w:t>
-      </w:r>
-      <w:r>
-        <w:rPr>
-          <w:noProof/>
-          <w:color w:val="000000"/>
-          <w:sz w:val="19"/>
-          <w:szCs w:val="19"/>
-        </w:rPr>
-        <w:t>.</w:t>
-      </w:r>
-      <w:r>
-        <w:rPr>
-          <w:b/>
-          <w:bCs/>
-          <w:noProof/>
-          <w:color w:val="660E7A"/>
-          <w:sz w:val="19"/>
-          <w:szCs w:val="19"/>
-        </w:rPr>
-        <w:t>authorService</w:t>
-      </w:r>
-      <w:r>
-        <w:rPr>
-          <w:noProof/>
-          <w:color w:val="000000"/>
-          <w:sz w:val="19"/>
-          <w:szCs w:val="19"/>
-        </w:rPr>
-        <w:t>.create(vazov);</w:t>
+        <w:pStyle w:val="Heading2"/>
+        <w:rPr>
+          <w:noProof/>
+          <w:lang w:val="bg-BG"/>
+        </w:rPr>
+      </w:pPr>
+      <w:r>
+        <w:rPr>
+          <w:noProof/>
+          <w:lang w:val="bg-BG"/>
+        </w:rPr>
+        <w:t>XML</w:t>
       </w:r>
     </w:p>
     <w:p>
       <w:pPr>
-        <w:rPr>
-          <w:rStyle w:val="Strong"/>
-          <w:rFonts w:eastAsiaTheme="majorEastAsia" w:cstheme="majorBidi"/>
-          <w:noProof/>
-          <w:color w:val="8F400B"/>
-          <w:sz w:val="32"/>
-          <w:szCs w:val="32"/>
+        <w:ind w:left="142"/>
+        <w:rPr>
+          <w:noProof/>
           <w:lang w:val="bg-BG"/>
         </w:rPr>
       </w:pPr>
-    </w:p>
-    <w:p>
-      <w:pPr>
-        <w:pStyle w:val="Heading2"/>
+      <w:r>
         <w:rPr>
           <w:noProof/>
           <w:lang w:val="bg-BG"/>
         </w:rPr>
-      </w:pPr>
-      <w:r>
-        <w:rPr>
-          <w:noProof/>
-          <w:lang w:val="bg-BG"/>
-        </w:rPr>
-        <w:t>XML</w:t>
-      </w:r>
-    </w:p>
-    <w:p>
-      <w:pPr>
-        <w:ind w:left="142"/>
-        <w:rPr>
-          <w:noProof/>
-          <w:lang w:val="bg-BG"/>
-        </w:rPr>
-      </w:pPr>
-      <w:r>
-        <w:rPr>
-          <w:noProof/>
-          <w:lang w:val="bg-BG"/>
-        </w:rPr>
-        <w:t xml:space="preserve">In order to parse in and from </w:t>
-      </w:r>
-      <w:r>
-        <w:rPr>
-          <w:noProof/>
-          <w:lang w:val="bg-BG"/>
-        </w:rPr>
-        <w:t>XML</w:t>
-      </w:r>
-      <w:r>
-        <w:rPr>
-          <w:noProof/>
-          <w:lang w:val="bg-BG"/>
-        </w:rPr>
-        <w:t xml:space="preserve"> we need an external library called </w:t>
+        <w:t xml:space="preserve">In order to parse in and from XML we need an external library called </w:t>
       </w:r>
       <w:r>
         <w:rPr>
@@ -8158,16 +7992,7 @@
           <w:u w:val="single"/>
           <w:lang w:val="bg-BG"/>
         </w:rPr>
-        <w:t>JAXB</w:t>
-      </w:r>
-      <w:r>
-        <w:rPr>
-          <w:b/>
-          <w:noProof/>
-          <w:u w:val="single"/>
-          <w:lang w:val="bg-BG"/>
-        </w:rPr>
-        <w:t xml:space="preserve">. </w:t>
+        <w:t xml:space="preserve">JAXB. </w:t>
       </w:r>
       <w:r>
         <w:rPr>
@@ -9389,6 +9214,54 @@
         <w:rPr>
           <w:rFonts w:ascii="Courier New" w:eastAsia="Times New Roman" w:hAnsi="Courier New" w:cs="Courier New"/>
           <w:noProof/>
+          <w:color w:val="000000"/>
+          <w:sz w:val="19"/>
+          <w:szCs w:val="19"/>
+          <w:lang w:val="bg-BG" w:eastAsia="bg-BG"/>
+        </w:rPr>
+        <w:t xml:space="preserve">(name = </w:t>
+      </w:r>
+      <w:r>
+        <w:rPr>
+          <w:rFonts w:ascii="Courier New" w:eastAsia="Times New Roman" w:hAnsi="Courier New" w:cs="Courier New"/>
+          <w:b/>
+          <w:bCs/>
+          <w:noProof/>
+          <w:color w:val="008000"/>
+          <w:sz w:val="19"/>
+          <w:szCs w:val="19"/>
+          <w:lang w:val="bg-BG" w:eastAsia="bg-BG"/>
+        </w:rPr>
+        <w:t>"book</w:t>
+      </w:r>
+      <w:r>
+        <w:rPr>
+          <w:rFonts w:ascii="Courier New" w:eastAsia="Times New Roman" w:hAnsi="Courier New" w:cs="Courier New"/>
+          <w:b/>
+          <w:bCs/>
+          <w:noProof/>
+          <w:color w:val="008000"/>
+          <w:sz w:val="19"/>
+          <w:szCs w:val="19"/>
+          <w:lang w:val="bg-BG" w:eastAsia="bg-BG"/>
+        </w:rPr>
+        <w:t>"</w:t>
+      </w:r>
+      <w:r>
+        <w:rPr>
+          <w:rFonts w:ascii="Courier New" w:eastAsia="Times New Roman" w:hAnsi="Courier New" w:cs="Courier New"/>
+          <w:noProof/>
+          <w:color w:val="000000"/>
+          <w:sz w:val="19"/>
+          <w:szCs w:val="19"/>
+          <w:lang w:val="bg-BG" w:eastAsia="bg-BG"/>
+        </w:rPr>
+        <w:t>)</w:t>
+      </w:r>
+      <w:r>
+        <w:rPr>
+          <w:rFonts w:ascii="Courier New" w:eastAsia="Times New Roman" w:hAnsi="Courier New" w:cs="Courier New"/>
+          <w:noProof/>
           <w:color w:val="808000"/>
           <w:sz w:val="19"/>
           <w:szCs w:val="19"/>
@@ -10253,19 +10126,7 @@
           <w:szCs w:val="32"/>
           <w:lang w:val="bg-BG"/>
         </w:rPr>
-        <w:t xml:space="preserve">Code to export to </w:t>
-      </w:r>
-      <w:r>
-        <w:rPr>
-          <w:rStyle w:val="Strong"/>
-          <w:rFonts w:eastAsiaTheme="majorEastAsia" w:cstheme="majorBidi"/>
-          <w:noProof/>
-          <w:color w:val="8F400B"/>
-          <w:sz w:val="32"/>
-          <w:szCs w:val="32"/>
-          <w:lang w:val="bg-BG"/>
-        </w:rPr>
-        <w:t>XML</w:t>
+        <w:t>Code to export to XML</w:t>
       </w:r>
     </w:p>
     <w:p>
@@ -10905,7 +10766,21 @@
           <w:shd w:val="clear" w:color="auto" w:fill="EFEFEF"/>
           <w:lang w:val="bg-BG" w:eastAsia="bg-BG"/>
         </w:rPr>
-        <w:t xml:space="preserve">books </w:t>
+        <w:t>book</w:t>
+      </w:r>
+      <w:r>
+        <w:rPr>
+          <w:rFonts w:ascii="Courier New" w:eastAsia="Times New Roman" w:hAnsi="Courier New" w:cs="Courier New"/>
+          <w:b/>
+          <w:bCs/>
+          <w:noProof/>
+          <w:color w:val="000080"/>
+          <w:sz w:val="19"/>
+          <w:szCs w:val="19"/>
+          <w:shd w:val="clear" w:color="auto" w:fill="EFEFEF"/>
+          <w:lang w:val="bg-BG" w:eastAsia="bg-BG"/>
+        </w:rPr>
+        <w:t xml:space="preserve"> </w:t>
       </w:r>
       <w:r>
         <w:rPr>
@@ -11082,7 +10957,7 @@
           <w:shd w:val="clear" w:color="auto" w:fill="EFEFEF"/>
           <w:lang w:val="bg-BG" w:eastAsia="bg-BG"/>
         </w:rPr>
-        <w:t>books</w:t>
+        <w:t>book</w:t>
       </w:r>
       <w:r>
         <w:rPr>
@@ -11132,7 +11007,21 @@
           <w:shd w:val="clear" w:color="auto" w:fill="EFEFEF"/>
           <w:lang w:val="bg-BG" w:eastAsia="bg-BG"/>
         </w:rPr>
-        <w:t xml:space="preserve">books </w:t>
+        <w:t>book</w:t>
+      </w:r>
+      <w:r>
+        <w:rPr>
+          <w:rFonts w:ascii="Courier New" w:eastAsia="Times New Roman" w:hAnsi="Courier New" w:cs="Courier New"/>
+          <w:b/>
+          <w:bCs/>
+          <w:noProof/>
+          <w:color w:val="000080"/>
+          <w:sz w:val="19"/>
+          <w:szCs w:val="19"/>
+          <w:shd w:val="clear" w:color="auto" w:fill="EFEFEF"/>
+          <w:lang w:val="bg-BG" w:eastAsia="bg-BG"/>
+        </w:rPr>
+        <w:t xml:space="preserve"> </w:t>
       </w:r>
       <w:r>
         <w:rPr>
@@ -11309,7 +11198,7 @@
           <w:shd w:val="clear" w:color="auto" w:fill="EFEFEF"/>
           <w:lang w:val="bg-BG" w:eastAsia="bg-BG"/>
         </w:rPr>
-        <w:t>books</w:t>
+        <w:t>book</w:t>
       </w:r>
       <w:r>
         <w:rPr>
@@ -11453,14 +11342,7 @@
           <w:noProof/>
           <w:lang w:val="bg-BG"/>
         </w:rPr>
-        <w:t>Read</w:t>
-      </w:r>
-      <w:r>
-        <w:rPr>
-          <w:noProof/>
-          <w:lang w:val="bg-BG"/>
-        </w:rPr>
-        <w:t xml:space="preserve"> XML</w:t>
+        <w:t>Read XML</w:t>
       </w:r>
     </w:p>
     <w:p>
@@ -11641,7 +11523,198 @@
           <w:szCs w:val="19"/>
           <w:shd w:val="clear" w:color="auto" w:fill="EFEFEF"/>
         </w:rPr>
-        <w:t>="</w:t>
+        <w:t>="3"</w:t>
+      </w:r>
+      <w:r>
+        <w:rPr>
+          <w:noProof/>
+          <w:color w:val="000000"/>
+          <w:sz w:val="19"/>
+          <w:szCs w:val="19"/>
+          <w:shd w:val="clear" w:color="auto" w:fill="EFEFEF"/>
+        </w:rPr>
+        <w:t>&gt;</w:t>
+      </w:r>
+      <w:r>
+        <w:rPr>
+          <w:noProof/>
+          <w:color w:val="000000"/>
+          <w:sz w:val="19"/>
+          <w:szCs w:val="19"/>
+        </w:rPr>
+        <w:br/>
+        <w:t xml:space="preserve">    </w:t>
+      </w:r>
+      <w:r>
+        <w:rPr>
+          <w:noProof/>
+          <w:color w:val="000000"/>
+          <w:sz w:val="19"/>
+          <w:szCs w:val="19"/>
+          <w:shd w:val="clear" w:color="auto" w:fill="EFEFEF"/>
+        </w:rPr>
+        <w:t>&lt;</w:t>
+      </w:r>
+      <w:r>
+        <w:rPr>
+          <w:b/>
+          <w:bCs/>
+          <w:noProof/>
+          <w:color w:val="000080"/>
+          <w:sz w:val="19"/>
+          <w:szCs w:val="19"/>
+          <w:shd w:val="clear" w:color="auto" w:fill="EFEFEF"/>
+        </w:rPr>
+        <w:t>name</w:t>
+      </w:r>
+      <w:r>
+        <w:rPr>
+          <w:noProof/>
+          <w:color w:val="000000"/>
+          <w:sz w:val="19"/>
+          <w:szCs w:val="19"/>
+          <w:shd w:val="clear" w:color="auto" w:fill="EFEFEF"/>
+        </w:rPr>
+        <w:t>&gt;</w:t>
+      </w:r>
+      <w:r>
+        <w:rPr>
+          <w:noProof/>
+          <w:color w:val="000000"/>
+          <w:sz w:val="19"/>
+          <w:szCs w:val="19"/>
+        </w:rPr>
+        <w:t>Karl May</w:t>
+      </w:r>
+      <w:r>
+        <w:rPr>
+          <w:noProof/>
+          <w:color w:val="000000"/>
+          <w:sz w:val="19"/>
+          <w:szCs w:val="19"/>
+          <w:shd w:val="clear" w:color="auto" w:fill="EFEFEF"/>
+        </w:rPr>
+        <w:t>&lt;/</w:t>
+      </w:r>
+      <w:r>
+        <w:rPr>
+          <w:b/>
+          <w:bCs/>
+          <w:noProof/>
+          <w:color w:val="000080"/>
+          <w:sz w:val="19"/>
+          <w:szCs w:val="19"/>
+          <w:shd w:val="clear" w:color="auto" w:fill="EFEFEF"/>
+        </w:rPr>
+        <w:t>name</w:t>
+      </w:r>
+      <w:r>
+        <w:rPr>
+          <w:noProof/>
+          <w:color w:val="000000"/>
+          <w:sz w:val="19"/>
+          <w:szCs w:val="19"/>
+          <w:shd w:val="clear" w:color="auto" w:fill="EFEFEF"/>
+        </w:rPr>
+        <w:t>&gt;</w:t>
+      </w:r>
+      <w:r>
+        <w:rPr>
+          <w:noProof/>
+          <w:color w:val="000000"/>
+          <w:sz w:val="19"/>
+          <w:szCs w:val="19"/>
+        </w:rPr>
+        <w:br/>
+        <w:t xml:space="preserve">    </w:t>
+      </w:r>
+      <w:r>
+        <w:rPr>
+          <w:noProof/>
+          <w:color w:val="000000"/>
+          <w:sz w:val="19"/>
+          <w:szCs w:val="19"/>
+          <w:shd w:val="clear" w:color="auto" w:fill="EFEFEF"/>
+        </w:rPr>
+        <w:t>&lt;</w:t>
+      </w:r>
+      <w:r>
+        <w:rPr>
+          <w:b/>
+          <w:bCs/>
+          <w:noProof/>
+          <w:color w:val="000080"/>
+          <w:sz w:val="19"/>
+          <w:szCs w:val="19"/>
+          <w:shd w:val="clear" w:color="auto" w:fill="EFEFEF"/>
+        </w:rPr>
+        <w:t>books</w:t>
+      </w:r>
+      <w:r>
+        <w:rPr>
+          <w:noProof/>
+          <w:color w:val="000000"/>
+          <w:sz w:val="19"/>
+          <w:szCs w:val="19"/>
+          <w:shd w:val="clear" w:color="auto" w:fill="EFEFEF"/>
+        </w:rPr>
+        <w:t>&gt;</w:t>
+      </w:r>
+      <w:r>
+        <w:rPr>
+          <w:noProof/>
+          <w:color w:val="000000"/>
+          <w:sz w:val="19"/>
+          <w:szCs w:val="19"/>
+        </w:rPr>
+        <w:br/>
+        <w:t xml:space="preserve">        </w:t>
+      </w:r>
+      <w:r>
+        <w:rPr>
+          <w:noProof/>
+          <w:color w:val="000000"/>
+          <w:sz w:val="19"/>
+          <w:szCs w:val="19"/>
+          <w:shd w:val="clear" w:color="auto" w:fill="EFEFEF"/>
+        </w:rPr>
+        <w:t>&lt;</w:t>
+      </w:r>
+      <w:r>
+        <w:rPr>
+          <w:b/>
+          <w:bCs/>
+          <w:noProof/>
+          <w:color w:val="000080"/>
+          <w:sz w:val="19"/>
+          <w:szCs w:val="19"/>
+          <w:shd w:val="clear" w:color="auto" w:fill="EFEFEF"/>
+        </w:rPr>
+        <w:t>book</w:t>
+      </w:r>
+      <w:r>
+        <w:rPr>
+          <w:b/>
+          <w:bCs/>
+          <w:noProof/>
+          <w:color w:val="000080"/>
+          <w:sz w:val="19"/>
+          <w:szCs w:val="19"/>
+          <w:shd w:val="clear" w:color="auto" w:fill="EFEFEF"/>
+        </w:rPr>
+        <w:t xml:space="preserve"> </w:t>
+      </w:r>
+      <w:r>
+        <w:rPr>
+          <w:b/>
+          <w:bCs/>
+          <w:noProof/>
+          <w:color w:val="0000FF"/>
+          <w:sz w:val="19"/>
+          <w:szCs w:val="19"/>
+          <w:shd w:val="clear" w:color="auto" w:fill="EFEFEF"/>
+        </w:rPr>
+        <w:t>id</w:t>
       </w:r>
       <w:r>
         <w:rPr>
@@ -11653,7 +11726,198 @@
           <w:szCs w:val="19"/>
           <w:shd w:val="clear" w:color="auto" w:fill="EFEFEF"/>
         </w:rPr>
-        <w:t>3</w:t>
+        <w:t>="7"</w:t>
+      </w:r>
+      <w:r>
+        <w:rPr>
+          <w:noProof/>
+          <w:color w:val="000000"/>
+          <w:sz w:val="19"/>
+          <w:szCs w:val="19"/>
+          <w:shd w:val="clear" w:color="auto" w:fill="EFEFEF"/>
+        </w:rPr>
+        <w:t>&gt;</w:t>
+      </w:r>
+      <w:r>
+        <w:rPr>
+          <w:noProof/>
+          <w:color w:val="000000"/>
+          <w:sz w:val="19"/>
+          <w:szCs w:val="19"/>
+        </w:rPr>
+        <w:br/>
+        <w:t xml:space="preserve">            </w:t>
+      </w:r>
+      <w:r>
+        <w:rPr>
+          <w:noProof/>
+          <w:color w:val="000000"/>
+          <w:sz w:val="19"/>
+          <w:szCs w:val="19"/>
+          <w:shd w:val="clear" w:color="auto" w:fill="EFEFEF"/>
+        </w:rPr>
+        <w:t>&lt;</w:t>
+      </w:r>
+      <w:r>
+        <w:rPr>
+          <w:b/>
+          <w:bCs/>
+          <w:noProof/>
+          <w:color w:val="000080"/>
+          <w:sz w:val="19"/>
+          <w:szCs w:val="19"/>
+          <w:shd w:val="clear" w:color="auto" w:fill="EFEFEF"/>
+        </w:rPr>
+        <w:t>name</w:t>
+      </w:r>
+      <w:r>
+        <w:rPr>
+          <w:noProof/>
+          <w:color w:val="000000"/>
+          <w:sz w:val="19"/>
+          <w:szCs w:val="19"/>
+          <w:shd w:val="clear" w:color="auto" w:fill="EFEFEF"/>
+        </w:rPr>
+        <w:t>&gt;</w:t>
+      </w:r>
+      <w:r>
+        <w:rPr>
+          <w:noProof/>
+          <w:color w:val="000000"/>
+          <w:sz w:val="19"/>
+          <w:szCs w:val="19"/>
+        </w:rPr>
+        <w:t>Hantu Llano Estacado</w:t>
+      </w:r>
+      <w:r>
+        <w:rPr>
+          <w:noProof/>
+          <w:color w:val="000000"/>
+          <w:sz w:val="19"/>
+          <w:szCs w:val="19"/>
+          <w:shd w:val="clear" w:color="auto" w:fill="EFEFEF"/>
+        </w:rPr>
+        <w:t>&lt;/</w:t>
+      </w:r>
+      <w:r>
+        <w:rPr>
+          <w:b/>
+          <w:bCs/>
+          <w:noProof/>
+          <w:color w:val="000080"/>
+          <w:sz w:val="19"/>
+          <w:szCs w:val="19"/>
+          <w:shd w:val="clear" w:color="auto" w:fill="EFEFEF"/>
+        </w:rPr>
+        <w:t>name</w:t>
+      </w:r>
+      <w:r>
+        <w:rPr>
+          <w:noProof/>
+          <w:color w:val="000000"/>
+          <w:sz w:val="19"/>
+          <w:szCs w:val="19"/>
+          <w:shd w:val="clear" w:color="auto" w:fill="EFEFEF"/>
+        </w:rPr>
+        <w:t>&gt;</w:t>
+      </w:r>
+      <w:r>
+        <w:rPr>
+          <w:noProof/>
+          <w:color w:val="000000"/>
+          <w:sz w:val="19"/>
+          <w:szCs w:val="19"/>
+        </w:rPr>
+        <w:br/>
+        <w:t xml:space="preserve">        </w:t>
+      </w:r>
+      <w:r>
+        <w:rPr>
+          <w:noProof/>
+          <w:color w:val="000000"/>
+          <w:sz w:val="19"/>
+          <w:szCs w:val="19"/>
+          <w:shd w:val="clear" w:color="auto" w:fill="EFEFEF"/>
+        </w:rPr>
+        <w:t>&lt;/</w:t>
+      </w:r>
+      <w:r>
+        <w:rPr>
+          <w:b/>
+          <w:bCs/>
+          <w:noProof/>
+          <w:color w:val="000080"/>
+          <w:sz w:val="19"/>
+          <w:szCs w:val="19"/>
+          <w:shd w:val="clear" w:color="auto" w:fill="EFEFEF"/>
+        </w:rPr>
+        <w:t>book</w:t>
+      </w:r>
+      <w:r>
+        <w:rPr>
+          <w:noProof/>
+          <w:color w:val="000000"/>
+          <w:sz w:val="19"/>
+          <w:szCs w:val="19"/>
+          <w:shd w:val="clear" w:color="auto" w:fill="EFEFEF"/>
+        </w:rPr>
+        <w:t>&gt;</w:t>
+      </w:r>
+      <w:r>
+        <w:rPr>
+          <w:noProof/>
+          <w:color w:val="000000"/>
+          <w:sz w:val="19"/>
+          <w:szCs w:val="19"/>
+        </w:rPr>
+        <w:br/>
+        <w:t xml:space="preserve">        </w:t>
+      </w:r>
+      <w:r>
+        <w:rPr>
+          <w:noProof/>
+          <w:color w:val="000000"/>
+          <w:sz w:val="19"/>
+          <w:szCs w:val="19"/>
+          <w:shd w:val="clear" w:color="auto" w:fill="EFEFEF"/>
+        </w:rPr>
+        <w:t>&lt;</w:t>
+      </w:r>
+      <w:r>
+        <w:rPr>
+          <w:b/>
+          <w:bCs/>
+          <w:noProof/>
+          <w:color w:val="000080"/>
+          <w:sz w:val="19"/>
+          <w:szCs w:val="19"/>
+          <w:shd w:val="clear" w:color="auto" w:fill="EFEFEF"/>
+        </w:rPr>
+        <w:t>book</w:t>
+      </w:r>
+      <w:r>
+        <w:rPr>
+          <w:b/>
+          <w:bCs/>
+          <w:noProof/>
+          <w:color w:val="000080"/>
+          <w:sz w:val="19"/>
+          <w:szCs w:val="19"/>
+          <w:shd w:val="clear" w:color="auto" w:fill="EFEFEF"/>
+        </w:rPr>
+        <w:t xml:space="preserve"> </w:t>
+      </w:r>
+      <w:r>
+        <w:rPr>
+          <w:b/>
+          <w:bCs/>
+          <w:noProof/>
+          <w:color w:val="0000FF"/>
+          <w:sz w:val="19"/>
+          <w:szCs w:val="19"/>
+          <w:shd w:val="clear" w:color="auto" w:fill="EFEFEF"/>
+        </w:rPr>
+        <w:t>id</w:t>
       </w:r>
       <w:r>
         <w:rPr>
@@ -11665,7 +11929,7 @@
           <w:szCs w:val="19"/>
           <w:shd w:val="clear" w:color="auto" w:fill="EFEFEF"/>
         </w:rPr>
-        <w:t>"</w:t>
+        <w:t>="8"</w:t>
       </w:r>
       <w:r>
         <w:rPr>
@@ -11685,7 +11949,7 @@
           <w:szCs w:val="19"/>
         </w:rPr>
         <w:br/>
-        <w:t xml:space="preserve">    </w:t>
+        <w:t xml:space="preserve">            </w:t>
       </w:r>
       <w:r>
         <w:rPr>
@@ -11726,7 +11990,7 @@
           <w:sz w:val="19"/>
           <w:szCs w:val="19"/>
         </w:rPr>
-        <w:t>Karl May</w:t>
+        <w:t>Winnetou I: Kepala Suku Apache</w:t>
       </w:r>
       <w:r>
         <w:rPr>
@@ -11768,7 +12032,7 @@
           <w:szCs w:val="19"/>
         </w:rPr>
         <w:br/>
-        <w:t xml:space="preserve">    </w:t>
+        <w:t xml:space="preserve">        </w:t>
       </w:r>
       <w:r>
         <w:rPr>
@@ -11778,7 +12042,7 @@
           <w:szCs w:val="19"/>
           <w:shd w:val="clear" w:color="auto" w:fill="EFEFEF"/>
         </w:rPr>
-        <w:t>&lt;</w:t>
+        <w:t>&lt;/</w:t>
       </w:r>
       <w:r>
         <w:rPr>
@@ -11790,390 +12054,10 @@
           <w:szCs w:val="19"/>
           <w:shd w:val="clear" w:color="auto" w:fill="EFEFEF"/>
         </w:rPr>
-        <w:t>books</w:t>
-      </w:r>
-      <w:r>
-        <w:rPr>
-          <w:noProof/>
-          <w:color w:val="000000"/>
-          <w:sz w:val="19"/>
-          <w:szCs w:val="19"/>
-          <w:shd w:val="clear" w:color="auto" w:fill="EFEFEF"/>
-        </w:rPr>
-        <w:t>&gt;</w:t>
-      </w:r>
-      <w:r>
-        <w:rPr>
-          <w:noProof/>
-          <w:color w:val="000000"/>
-          <w:sz w:val="19"/>
-          <w:szCs w:val="19"/>
-        </w:rPr>
-        <w:br/>
-        <w:t xml:space="preserve">        </w:t>
-      </w:r>
-      <w:r>
-        <w:rPr>
-          <w:noProof/>
-          <w:color w:val="000000"/>
-          <w:sz w:val="19"/>
-          <w:szCs w:val="19"/>
-          <w:shd w:val="clear" w:color="auto" w:fill="EFEFEF"/>
-        </w:rPr>
-        <w:t>&lt;</w:t>
-      </w:r>
-      <w:r>
-        <w:rPr>
-          <w:b/>
-          <w:bCs/>
-          <w:noProof/>
-          <w:color w:val="000080"/>
-          <w:sz w:val="19"/>
-          <w:szCs w:val="19"/>
-          <w:shd w:val="clear" w:color="auto" w:fill="EFEFEF"/>
-        </w:rPr>
-        <w:t xml:space="preserve">books </w:t>
-      </w:r>
-      <w:r>
-        <w:rPr>
-          <w:b/>
-          <w:bCs/>
-          <w:noProof/>
-          <w:color w:val="0000FF"/>
-          <w:sz w:val="19"/>
-          <w:szCs w:val="19"/>
-          <w:shd w:val="clear" w:color="auto" w:fill="EFEFEF"/>
-        </w:rPr>
-        <w:t>id</w:t>
-      </w:r>
-      <w:r>
-        <w:rPr>
-          <w:b/>
-          <w:bCs/>
-          <w:noProof/>
-          <w:color w:val="008000"/>
-          <w:sz w:val="19"/>
-          <w:szCs w:val="19"/>
-          <w:shd w:val="clear" w:color="auto" w:fill="EFEFEF"/>
-        </w:rPr>
-        <w:t>="7"</w:t>
-      </w:r>
-      <w:r>
-        <w:rPr>
-          <w:noProof/>
-          <w:color w:val="000000"/>
-          <w:sz w:val="19"/>
-          <w:szCs w:val="19"/>
-          <w:shd w:val="clear" w:color="auto" w:fill="EFEFEF"/>
-        </w:rPr>
-        <w:t>&gt;</w:t>
-      </w:r>
-      <w:r>
-        <w:rPr>
-          <w:noProof/>
-          <w:color w:val="000000"/>
-          <w:sz w:val="19"/>
-          <w:szCs w:val="19"/>
-        </w:rPr>
-        <w:br/>
-        <w:t xml:space="preserve">            </w:t>
-      </w:r>
-      <w:r>
-        <w:rPr>
-          <w:noProof/>
-          <w:color w:val="000000"/>
-          <w:sz w:val="19"/>
-          <w:szCs w:val="19"/>
-          <w:shd w:val="clear" w:color="auto" w:fill="EFEFEF"/>
-        </w:rPr>
-        <w:t>&lt;</w:t>
-      </w:r>
-      <w:r>
-        <w:rPr>
-          <w:b/>
-          <w:bCs/>
-          <w:noProof/>
-          <w:color w:val="000080"/>
-          <w:sz w:val="19"/>
-          <w:szCs w:val="19"/>
-          <w:shd w:val="clear" w:color="auto" w:fill="EFEFEF"/>
-        </w:rPr>
-        <w:t>name</w:t>
-      </w:r>
-      <w:r>
-        <w:rPr>
-          <w:noProof/>
-          <w:color w:val="000000"/>
-          <w:sz w:val="19"/>
-          <w:szCs w:val="19"/>
-          <w:shd w:val="clear" w:color="auto" w:fill="EFEFEF"/>
-        </w:rPr>
-        <w:t>&gt;</w:t>
-      </w:r>
-      <w:r>
-        <w:rPr>
-          <w:noProof/>
-          <w:color w:val="000000"/>
-          <w:sz w:val="19"/>
-          <w:szCs w:val="19"/>
-        </w:rPr>
-        <w:t>Hantu Llano Estacado</w:t>
-      </w:r>
-      <w:r>
-        <w:rPr>
-          <w:noProof/>
-          <w:color w:val="000000"/>
-          <w:sz w:val="19"/>
-          <w:szCs w:val="19"/>
-          <w:shd w:val="clear" w:color="auto" w:fill="EFEFEF"/>
-        </w:rPr>
-        <w:t>&lt;/</w:t>
-      </w:r>
-      <w:r>
-        <w:rPr>
-          <w:b/>
-          <w:bCs/>
-          <w:noProof/>
-          <w:color w:val="000080"/>
-          <w:sz w:val="19"/>
-          <w:szCs w:val="19"/>
-          <w:shd w:val="clear" w:color="auto" w:fill="EFEFEF"/>
-        </w:rPr>
-        <w:t>name</w:t>
-      </w:r>
-      <w:r>
-        <w:rPr>
-          <w:noProof/>
-          <w:color w:val="000000"/>
-          <w:sz w:val="19"/>
-          <w:szCs w:val="19"/>
-          <w:shd w:val="clear" w:color="auto" w:fill="EFEFEF"/>
-        </w:rPr>
-        <w:t>&gt;</w:t>
-      </w:r>
-      <w:r>
-        <w:rPr>
-          <w:noProof/>
-          <w:color w:val="000000"/>
-          <w:sz w:val="19"/>
-          <w:szCs w:val="19"/>
-        </w:rPr>
-        <w:br/>
-        <w:t xml:space="preserve">        </w:t>
-      </w:r>
-      <w:r>
-        <w:rPr>
-          <w:noProof/>
-          <w:color w:val="000000"/>
-          <w:sz w:val="19"/>
-          <w:szCs w:val="19"/>
-          <w:shd w:val="clear" w:color="auto" w:fill="EFEFEF"/>
-        </w:rPr>
-        <w:t>&lt;/</w:t>
-      </w:r>
-      <w:r>
-        <w:rPr>
-          <w:b/>
-          <w:bCs/>
-          <w:noProof/>
-          <w:color w:val="000080"/>
-          <w:sz w:val="19"/>
-          <w:szCs w:val="19"/>
-          <w:shd w:val="clear" w:color="auto" w:fill="EFEFEF"/>
-        </w:rPr>
-        <w:t>books</w:t>
-      </w:r>
-      <w:r>
-        <w:rPr>
-          <w:noProof/>
-          <w:color w:val="000000"/>
-          <w:sz w:val="19"/>
-          <w:szCs w:val="19"/>
-          <w:shd w:val="clear" w:color="auto" w:fill="EFEFEF"/>
-        </w:rPr>
-        <w:t>&gt;</w:t>
-      </w:r>
-      <w:r>
-        <w:rPr>
-          <w:noProof/>
-          <w:color w:val="000000"/>
-          <w:sz w:val="19"/>
-          <w:szCs w:val="19"/>
-        </w:rPr>
-        <w:br/>
-        <w:t xml:space="preserve">        </w:t>
-      </w:r>
-      <w:r>
-        <w:rPr>
-          <w:noProof/>
-          <w:color w:val="000000"/>
-          <w:sz w:val="19"/>
-          <w:szCs w:val="19"/>
-          <w:shd w:val="clear" w:color="auto" w:fill="EFEFEF"/>
-        </w:rPr>
-        <w:t>&lt;</w:t>
-      </w:r>
-      <w:r>
-        <w:rPr>
-          <w:b/>
-          <w:bCs/>
-          <w:noProof/>
-          <w:color w:val="000080"/>
-          <w:sz w:val="19"/>
-          <w:szCs w:val="19"/>
-          <w:shd w:val="clear" w:color="auto" w:fill="EFEFEF"/>
-        </w:rPr>
-        <w:t xml:space="preserve">books </w:t>
-      </w:r>
-      <w:r>
-        <w:rPr>
-          <w:b/>
-          <w:bCs/>
-          <w:noProof/>
-          <w:color w:val="0000FF"/>
-          <w:sz w:val="19"/>
-          <w:szCs w:val="19"/>
-          <w:shd w:val="clear" w:color="auto" w:fill="EFEFEF"/>
-        </w:rPr>
-        <w:t>id</w:t>
-      </w:r>
-      <w:r>
-        <w:rPr>
-          <w:b/>
-          <w:bCs/>
-          <w:noProof/>
-          <w:color w:val="008000"/>
-          <w:sz w:val="19"/>
-          <w:szCs w:val="19"/>
-          <w:shd w:val="clear" w:color="auto" w:fill="EFEFEF"/>
-        </w:rPr>
-        <w:t>="8"</w:t>
-      </w:r>
-      <w:r>
-        <w:rPr>
-          <w:noProof/>
-          <w:color w:val="000000"/>
-          <w:sz w:val="19"/>
-          <w:szCs w:val="19"/>
-          <w:shd w:val="clear" w:color="auto" w:fill="EFEFEF"/>
-        </w:rPr>
-        <w:t>&gt;</w:t>
-      </w:r>
-      <w:r>
-        <w:rPr>
-          <w:noProof/>
-          <w:color w:val="000000"/>
-          <w:sz w:val="19"/>
-          <w:szCs w:val="19"/>
-        </w:rPr>
-        <w:br/>
-        <w:t xml:space="preserve">            </w:t>
-      </w:r>
-      <w:r>
-        <w:rPr>
-          <w:noProof/>
-          <w:color w:val="000000"/>
-          <w:sz w:val="19"/>
-          <w:szCs w:val="19"/>
-          <w:shd w:val="clear" w:color="auto" w:fill="EFEFEF"/>
-        </w:rPr>
-        <w:t>&lt;</w:t>
-      </w:r>
-      <w:r>
-        <w:rPr>
-          <w:b/>
-          <w:bCs/>
-          <w:noProof/>
-          <w:color w:val="000080"/>
-          <w:sz w:val="19"/>
-          <w:szCs w:val="19"/>
-          <w:shd w:val="clear" w:color="auto" w:fill="EFEFEF"/>
-        </w:rPr>
-        <w:t>name</w:t>
-      </w:r>
-      <w:r>
-        <w:rPr>
-          <w:noProof/>
-          <w:color w:val="000000"/>
-          <w:sz w:val="19"/>
-          <w:szCs w:val="19"/>
-          <w:shd w:val="clear" w:color="auto" w:fill="EFEFEF"/>
-        </w:rPr>
-        <w:t>&gt;</w:t>
-      </w:r>
-      <w:r>
-        <w:rPr>
-          <w:noProof/>
-          <w:color w:val="000000"/>
-          <w:sz w:val="19"/>
-          <w:szCs w:val="19"/>
-        </w:rPr>
-        <w:t>Winnetou I: Kepala Suku Apache</w:t>
-      </w:r>
-      <w:r>
-        <w:rPr>
-          <w:noProof/>
-          <w:color w:val="000000"/>
-          <w:sz w:val="19"/>
-          <w:szCs w:val="19"/>
-          <w:shd w:val="clear" w:color="auto" w:fill="EFEFEF"/>
-        </w:rPr>
-        <w:t>&lt;/</w:t>
-      </w:r>
-      <w:r>
-        <w:rPr>
-          <w:b/>
-          <w:bCs/>
-          <w:noProof/>
-          <w:color w:val="000080"/>
-          <w:sz w:val="19"/>
-          <w:szCs w:val="19"/>
-          <w:shd w:val="clear" w:color="auto" w:fill="EFEFEF"/>
-        </w:rPr>
-        <w:t>name</w:t>
-      </w:r>
-      <w:r>
-        <w:rPr>
-          <w:noProof/>
-          <w:color w:val="000000"/>
-          <w:sz w:val="19"/>
-          <w:szCs w:val="19"/>
-          <w:shd w:val="clear" w:color="auto" w:fill="EFEFEF"/>
-        </w:rPr>
-        <w:t>&gt;</w:t>
-      </w:r>
-      <w:r>
-        <w:rPr>
-          <w:noProof/>
-          <w:color w:val="000000"/>
-          <w:sz w:val="19"/>
-          <w:szCs w:val="19"/>
-        </w:rPr>
-        <w:br/>
-        <w:t xml:space="preserve">        </w:t>
-      </w:r>
-      <w:r>
-        <w:rPr>
-          <w:noProof/>
-          <w:color w:val="000000"/>
-          <w:sz w:val="19"/>
-          <w:szCs w:val="19"/>
-          <w:shd w:val="clear" w:color="auto" w:fill="EFEFEF"/>
-        </w:rPr>
-        <w:t>&lt;/</w:t>
-      </w:r>
-      <w:r>
-        <w:rPr>
-          <w:b/>
-          <w:bCs/>
-          <w:noProof/>
-          <w:color w:val="000080"/>
-          <w:sz w:val="19"/>
-          <w:szCs w:val="19"/>
-          <w:shd w:val="clear" w:color="auto" w:fill="EFEFEF"/>
-        </w:rPr>
-        <w:t>books</w:t>
-      </w:r>
+        <w:t>book</w:t>
+      </w:r>
+      <w:bookmarkStart w:id="0" w:name="_GoBack"/>
+      <w:bookmarkEnd w:id="0"/>
       <w:r>
         <w:rPr>
           <w:noProof/>
@@ -12303,55 +12187,7 @@
           <w:szCs w:val="32"/>
           <w:lang w:val="bg-BG"/>
         </w:rPr>
-        <w:t xml:space="preserve">Code to </w:t>
-      </w:r>
-      <w:r>
-        <w:rPr>
-          <w:rStyle w:val="Strong"/>
-          <w:rFonts w:eastAsiaTheme="majorEastAsia" w:cstheme="majorBidi"/>
-          <w:noProof/>
-          <w:color w:val="8F400B"/>
-          <w:sz w:val="32"/>
-          <w:szCs w:val="32"/>
-          <w:lang w:val="bg-BG"/>
-        </w:rPr>
-        <w:t>import</w:t>
-      </w:r>
-      <w:r>
-        <w:rPr>
-          <w:rStyle w:val="Strong"/>
-          <w:rFonts w:eastAsiaTheme="majorEastAsia" w:cstheme="majorBidi"/>
-          <w:noProof/>
-          <w:color w:val="8F400B"/>
-          <w:sz w:val="32"/>
-          <w:szCs w:val="32"/>
-          <w:lang w:val="bg-BG"/>
-        </w:rPr>
-        <w:t xml:space="preserve"> </w:t>
-      </w:r>
-      <w:r>
-        <w:rPr>
-          <w:rStyle w:val="Strong"/>
-          <w:rFonts w:eastAsiaTheme="majorEastAsia" w:cstheme="majorBidi"/>
-          <w:noProof/>
-          <w:color w:val="8F400B"/>
-          <w:sz w:val="32"/>
-          <w:szCs w:val="32"/>
-          <w:lang w:val="bg-BG"/>
-        </w:rPr>
-        <w:t>X</w:t>
-      </w:r>
-      <w:r>
-        <w:rPr>
-          <w:rStyle w:val="Strong"/>
-          <w:rFonts w:eastAsiaTheme="majorEastAsia" w:cstheme="majorBidi"/>
-          <w:noProof/>
-          <w:color w:val="8F400B"/>
-          <w:sz w:val="32"/>
-          <w:szCs w:val="32"/>
-          <w:lang w:val="bg-BG"/>
-        </w:rPr>
-        <w:t>ML</w:t>
+        <w:t>Code to import XML</w:t>
       </w:r>
     </w:p>
     <w:p>
@@ -12454,19 +12290,41 @@
           <w:lang w:val="bg-BG" w:eastAsia="bg-BG"/>
         </w:rPr>
         <w:br/>
-        <w:t>Unmarshaller unmarshaller = jaxbContext.createUnmarshaller();</w:t>
-      </w:r>
-      <w:r>
-        <w:rPr>
-          <w:rFonts w:ascii="Courier New" w:eastAsia="Times New Roman" w:hAnsi="Courier New" w:cs="Courier New"/>
-          <w:noProof/>
-          <w:color w:val="000000"/>
-          <w:sz w:val="19"/>
-          <w:szCs w:val="19"/>
-          <w:lang w:val="bg-BG" w:eastAsia="bg-BG"/>
-        </w:rPr>
-        <w:br/>
-        <w:t xml:space="preserve">File outputXMLFile = </w:t>
+        <w:t>Unmarshaller unmarshaller = jaxbContext.c</w:t>
+      </w:r>
+      <w:r>
+        <w:rPr>
+          <w:rFonts w:ascii="Courier New" w:eastAsia="Times New Roman" w:hAnsi="Courier New" w:cs="Courier New"/>
+          <w:noProof/>
+          <w:color w:val="000000"/>
+          <w:sz w:val="19"/>
+          <w:szCs w:val="19"/>
+          <w:lang w:val="bg-BG" w:eastAsia="bg-BG"/>
+        </w:rPr>
+        <w:t>reateUnmarshaller();</w:t>
+      </w:r>
+      <w:r>
+        <w:rPr>
+          <w:rFonts w:ascii="Courier New" w:eastAsia="Times New Roman" w:hAnsi="Courier New" w:cs="Courier New"/>
+          <w:noProof/>
+          <w:color w:val="000000"/>
+          <w:sz w:val="19"/>
+          <w:szCs w:val="19"/>
+          <w:lang w:val="bg-BG" w:eastAsia="bg-BG"/>
+        </w:rPr>
+        <w:br/>
+        <w:t>File input</w:t>
+      </w:r>
+      <w:r>
+        <w:rPr>
+          <w:rFonts w:ascii="Courier New" w:eastAsia="Times New Roman" w:hAnsi="Courier New" w:cs="Courier New"/>
+          <w:noProof/>
+          <w:color w:val="000000"/>
+          <w:sz w:val="19"/>
+          <w:szCs w:val="19"/>
+          <w:lang w:val="bg-BG" w:eastAsia="bg-BG"/>
+        </w:rPr>
+        <w:t xml:space="preserve">XMLFile = </w:t>
       </w:r>
       <w:r>
         <w:rPr>
@@ -12526,7 +12384,29 @@
           <w:lang w:val="bg-BG" w:eastAsia="bg-BG"/>
         </w:rPr>
         <w:br/>
-        <w:t>Author authorFromXML = (Author) unmarshaller.unmarshal(outputXMLFile);</w:t>
+        <w:t>Author authorFromXML = (Autho</w:t>
+      </w:r>
+      <w:r>
+        <w:rPr>
+          <w:rFonts w:ascii="Courier New" w:eastAsia="Times New Roman" w:hAnsi="Courier New" w:cs="Courier New"/>
+          <w:noProof/>
+          <w:color w:val="000000"/>
+          <w:sz w:val="19"/>
+          <w:szCs w:val="19"/>
+          <w:lang w:val="bg-BG" w:eastAsia="bg-BG"/>
+        </w:rPr>
+        <w:t>r) unmarshaller.unmarshal(input</w:t>
+      </w:r>
+      <w:r>
+        <w:rPr>
+          <w:rFonts w:ascii="Courier New" w:eastAsia="Times New Roman" w:hAnsi="Courier New" w:cs="Courier New"/>
+          <w:noProof/>
+          <w:color w:val="000000"/>
+          <w:sz w:val="19"/>
+          <w:szCs w:val="19"/>
+          <w:lang w:val="bg-BG" w:eastAsia="bg-BG"/>
+        </w:rPr>
+        <w:t>XMLFile);</w:t>
       </w:r>
       <w:r>
         <w:rPr>
@@ -12701,7 +12581,7 @@
           <w:lang w:val="bg-BG"/>
         </w:rPr>
         <w:pict>
-          <v:shape id="_x0000_i1033" type="#_x0000_t75" style="width:137.25pt;height:106.5pt">
+          <v:shape id="_x0000_i1026" type="#_x0000_t75" style="width:137.25pt;height:106.5pt">
             <v:imagedata r:id="rId12" o:title="dto"/>
           </v:shape>
         </w:pict>
@@ -13467,8 +13347,6 @@
           <w:noProof/>
         </w:rPr>
       </w:pPr>
-      <w:bookmarkStart w:id="0" w:name="_GoBack"/>
-      <w:bookmarkEnd w:id="0"/>
     </w:p>
     <w:sectPr>
       <w:type w:val="continuous"/>
@@ -13482,7 +13360,7 @@
 </file>
 
 <file path=word/endnotes.xml><?xml version="1.0" encoding="utf-8"?>
-<w:endnotes xmlns:wpc="http://schemas.microsoft.com/office/word/2010/wordprocessingCanvas" xmlns:cx="http://schemas.microsoft.com/office/drawing/2014/chartex" xmlns:mc="http://schemas.openxmlformats.org/markup-compatibility/2006" xmlns:o="urn:schemas-microsoft-com:office:office" xmlns:r="http://schemas.openxmlformats.org/officeDocument/2006/relationships" xmlns:m="http://schemas.openxmlformats.org/officeDocument/2006/math" xmlns:v="urn:schemas-microsoft-com:vml" xmlns:wp14="http://schemas.microsoft.com/office/word/2010/wordprocessingDrawing" xmlns:wp="http://schemas.openxmlformats.org/drawingml/2006/wordprocessingDrawing" xmlns:w10="urn:schemas-microsoft-com:office:word" xmlns:w="http://schemas.openxmlformats.org/wordprocessingml/2006/main" xmlns:w14="http://schemas.microsoft.com/office/word/2010/wordml" xmlns:w15="http://schemas.microsoft.com/office/word/2012/wordml" xmlns:w16se="http://schemas.microsoft.com/office/word/2015/wordml/symex" xmlns:wpg="http://schemas.microsoft.com/office/word/2010/wordprocessingGroup" xmlns:wpi="http://schemas.microsoft.com/office/word/2010/wordprocessingInk" xmlns:wne="http://schemas.microsoft.com/office/word/2006/wordml" xmlns:wps="http://schemas.microsoft.com/office/word/2010/wordprocessingShape" mc:Ignorable="w14 w15 w16se wp14">
+<w:endnotes xmlns:wpc="http://schemas.microsoft.com/office/word/2010/wordprocessingCanvas" xmlns:cx="http://schemas.microsoft.com/office/drawing/2014/chartex" xmlns:cx1="http://schemas.microsoft.com/office/drawing/2015/9/8/chartex" xmlns:cx2="http://schemas.microsoft.com/office/drawing/2015/10/21/chartex" xmlns:cx3="http://schemas.microsoft.com/office/drawing/2016/5/9/chartex" xmlns:cx4="http://schemas.microsoft.com/office/drawing/2016/5/10/chartex" xmlns:cx5="http://schemas.microsoft.com/office/drawing/2016/5/11/chartex" xmlns:mc="http://schemas.openxmlformats.org/markup-compatibility/2006" xmlns:o="urn:schemas-microsoft-com:office:office" xmlns:r="http://schemas.openxmlformats.org/officeDocument/2006/relationships" xmlns:m="http://schemas.openxmlformats.org/officeDocument/2006/math" xmlns:v="urn:schemas-microsoft-com:vml" xmlns:wp14="http://schemas.microsoft.com/office/word/2010/wordprocessingDrawing" xmlns:wp="http://schemas.openxmlformats.org/drawingml/2006/wordprocessingDrawing" xmlns:w10="urn:schemas-microsoft-com:office:word" xmlns:w="http://schemas.openxmlformats.org/wordprocessingml/2006/main" xmlns:w14="http://schemas.microsoft.com/office/word/2010/wordml" xmlns:w15="http://schemas.microsoft.com/office/word/2012/wordml" xmlns:w16se="http://schemas.microsoft.com/office/word/2015/wordml/symex" xmlns:wpg="http://schemas.microsoft.com/office/word/2010/wordprocessingGroup" xmlns:wpi="http://schemas.microsoft.com/office/word/2010/wordprocessingInk" xmlns:wne="http://schemas.microsoft.com/office/word/2006/wordml" xmlns:wps="http://schemas.microsoft.com/office/word/2010/wordprocessingShape" mc:Ignorable="w14 w15 w16se wp14">
   <w:endnote w:type="separator" w:id="-1">
     <w:p>
       <w:pPr>
@@ -13507,7 +13385,7 @@
 </file>
 
 <file path=word/footer1.xml><?xml version="1.0" encoding="utf-8"?>
-<w:ftr xmlns:wpc="http://schemas.microsoft.com/office/word/2010/wordprocessingCanvas" xmlns:cx="http://schemas.microsoft.com/office/drawing/2014/chartex" xmlns:mc="http://schemas.openxmlformats.org/markup-compatibility/2006" xmlns:o="urn:schemas-microsoft-com:office:office" xmlns:r="http://schemas.openxmlformats.org/officeDocument/2006/relationships" xmlns:m="http://schemas.openxmlformats.org/officeDocument/2006/math" xmlns:v="urn:schemas-microsoft-com:vml" xmlns:wp14="http://schemas.microsoft.com/office/word/2010/wordprocessingDrawing" xmlns:wp="http://schemas.openxmlformats.org/drawingml/2006/wordprocessingDrawing" xmlns:w10="urn:schemas-microsoft-com:office:word" xmlns:w="http://schemas.openxmlformats.org/wordprocessingml/2006/main" xmlns:w14="http://schemas.microsoft.com/office/word/2010/wordml" xmlns:w15="http://schemas.microsoft.com/office/word/2012/wordml" xmlns:w16se="http://schemas.microsoft.com/office/word/2015/wordml/symex" xmlns:wpg="http://schemas.microsoft.com/office/word/2010/wordprocessingGroup" xmlns:wpi="http://schemas.microsoft.com/office/word/2010/wordprocessingInk" xmlns:wne="http://schemas.microsoft.com/office/word/2006/wordml" xmlns:wps="http://schemas.microsoft.com/office/word/2010/wordprocessingShape" mc:Ignorable="w14 w15 w16se wp14">
+<w:ftr xmlns:wpc="http://schemas.microsoft.com/office/word/2010/wordprocessingCanvas" xmlns:cx="http://schemas.microsoft.com/office/drawing/2014/chartex" xmlns:cx1="http://schemas.microsoft.com/office/drawing/2015/9/8/chartex" xmlns:cx2="http://schemas.microsoft.com/office/drawing/2015/10/21/chartex" xmlns:cx3="http://schemas.microsoft.com/office/drawing/2016/5/9/chartex" xmlns:cx4="http://schemas.microsoft.com/office/drawing/2016/5/10/chartex" xmlns:cx5="http://schemas.microsoft.com/office/drawing/2016/5/11/chartex" xmlns:mc="http://schemas.openxmlformats.org/markup-compatibility/2006" xmlns:o="urn:schemas-microsoft-com:office:office" xmlns:r="http://schemas.openxmlformats.org/officeDocument/2006/relationships" xmlns:m="http://schemas.openxmlformats.org/officeDocument/2006/math" xmlns:v="urn:schemas-microsoft-com:vml" xmlns:wp14="http://schemas.microsoft.com/office/word/2010/wordprocessingDrawing" xmlns:wp="http://schemas.openxmlformats.org/drawingml/2006/wordprocessingDrawing" xmlns:w10="urn:schemas-microsoft-com:office:word" xmlns:w="http://schemas.openxmlformats.org/wordprocessingml/2006/main" xmlns:w14="http://schemas.microsoft.com/office/word/2010/wordml" xmlns:w15="http://schemas.microsoft.com/office/word/2012/wordml" xmlns:w16se="http://schemas.microsoft.com/office/word/2015/wordml/symex" xmlns:wpg="http://schemas.microsoft.com/office/word/2010/wordprocessingGroup" xmlns:wpi="http://schemas.microsoft.com/office/word/2010/wordprocessingInk" xmlns:wne="http://schemas.microsoft.com/office/word/2006/wordml" xmlns:wps="http://schemas.microsoft.com/office/word/2010/wordprocessingShape" mc:Ignorable="w14 w15 w16se wp14">
   <w:p>
     <w:pPr>
       <w:pStyle w:val="Footer"/>
@@ -13515,7 +13393,6 @@
     <w:r>
       <w:rPr>
         <w:noProof/>
-        <w:lang w:val="bg-BG" w:eastAsia="bg-BG"/>
       </w:rPr>
       <mc:AlternateContent>
         <mc:Choice Requires="wps">
@@ -13630,7 +13507,6 @@
     <w:r>
       <w:rPr>
         <w:noProof/>
-        <w:lang w:val="bg-BG" w:eastAsia="bg-BG"/>
       </w:rPr>
       <mc:AlternateContent>
         <mc:Choice Requires="wps">
@@ -13912,7 +13788,6 @@
         <w:noProof/>
         <w:sz w:val="24"/>
         <w:szCs w:val="24"/>
-        <w:lang w:val="bg-BG" w:eastAsia="bg-BG"/>
       </w:rPr>
       <mc:AlternateContent>
         <mc:Choice Requires="wps">
@@ -14035,7 +13910,6 @@
                               <w:noProof/>
                               <w:sz w:val="20"/>
                               <w:szCs w:val="20"/>
-                              <w:lang w:val="bg-BG" w:eastAsia="bg-BG"/>
                             </w:rPr>
                             <w:drawing>
                               <wp:inline distT="0" distB="0" distL="0" distR="0" wp14:anchorId="6AE4B92C" wp14:editId="63A0AA58">
@@ -14087,7 +13961,6 @@
                               <w:noProof/>
                               <w:sz w:val="20"/>
                               <w:szCs w:val="20"/>
-                              <w:lang w:val="bg-BG" w:eastAsia="bg-BG"/>
                             </w:rPr>
                             <w:drawing>
                               <wp:inline distT="0" distB="0" distL="0" distR="0" wp14:anchorId="25B3D866" wp14:editId="7F818024">
@@ -14139,7 +14012,6 @@
                               <w:noProof/>
                               <w:sz w:val="20"/>
                               <w:szCs w:val="20"/>
-                              <w:lang w:val="bg-BG" w:eastAsia="bg-BG"/>
                             </w:rPr>
                             <w:drawing>
                               <wp:inline distT="0" distB="0" distL="0" distR="0" wp14:anchorId="261DE309" wp14:editId="639B90C8">
@@ -14191,7 +14063,6 @@
                               <w:noProof/>
                               <w:sz w:val="20"/>
                               <w:szCs w:val="20"/>
-                              <w:lang w:val="bg-BG" w:eastAsia="bg-BG"/>
                             </w:rPr>
                             <w:drawing>
                               <wp:inline distT="0" distB="0" distL="0" distR="0" wp14:anchorId="620E318E" wp14:editId="558FF9D0">
@@ -14243,7 +14114,6 @@
                               <w:noProof/>
                               <w:sz w:val="20"/>
                               <w:szCs w:val="20"/>
-                              <w:lang w:val="bg-BG" w:eastAsia="bg-BG"/>
                             </w:rPr>
                             <w:drawing>
                               <wp:inline distT="0" distB="0" distL="0" distR="0" wp14:anchorId="0F6F899E" wp14:editId="44FF18D6">
@@ -14295,7 +14165,6 @@
                               <w:noProof/>
                               <w:sz w:val="20"/>
                               <w:szCs w:val="20"/>
-                              <w:lang w:val="bg-BG" w:eastAsia="bg-BG"/>
                             </w:rPr>
                             <w:drawing>
                               <wp:inline distT="0" distB="0" distL="0" distR="0" wp14:anchorId="0968AA8E" wp14:editId="0F63B0C7">
@@ -14347,7 +14216,6 @@
                               <w:noProof/>
                               <w:sz w:val="20"/>
                               <w:szCs w:val="20"/>
-                              <w:lang w:val="bg-BG" w:eastAsia="bg-BG"/>
                             </w:rPr>
                             <w:drawing>
                               <wp:inline distT="0" distB="0" distL="0" distR="0" wp14:anchorId="7E8175B1" wp14:editId="478CF85E">
@@ -14399,7 +14267,6 @@
                               <w:noProof/>
                               <w:sz w:val="20"/>
                               <w:szCs w:val="20"/>
-                              <w:lang w:val="bg-BG" w:eastAsia="bg-BG"/>
                             </w:rPr>
                             <w:drawing>
                               <wp:inline distT="0" distB="0" distL="0" distR="0" wp14:anchorId="06210BBD" wp14:editId="3CCC001E">
@@ -14451,7 +14318,6 @@
                               <w:noProof/>
                               <w:sz w:val="20"/>
                               <w:szCs w:val="20"/>
-                              <w:lang w:val="bg-BG" w:eastAsia="bg-BG"/>
                             </w:rPr>
                             <w:drawing>
                               <wp:inline distT="0" distB="0" distL="0" distR="0" wp14:anchorId="792D4A0C" wp14:editId="597EB5AE">
@@ -14503,7 +14369,6 @@
                               <w:noProof/>
                               <w:sz w:val="20"/>
                               <w:szCs w:val="20"/>
-                              <w:lang w:val="bg-BG" w:eastAsia="bg-BG"/>
                             </w:rPr>
                             <w:drawing>
                               <wp:inline distT="0" distB="0" distL="0" distR="0" wp14:anchorId="6D0CAFD9" wp14:editId="1AC2F74B">
@@ -14645,7 +14510,6 @@
                         <w:noProof/>
                         <w:sz w:val="20"/>
                         <w:szCs w:val="20"/>
-                        <w:lang w:val="bg-BG" w:eastAsia="bg-BG"/>
                       </w:rPr>
                       <w:drawing>
                         <wp:inline distT="0" distB="0" distL="0" distR="0" wp14:anchorId="6AE4B92C" wp14:editId="63A0AA58">
@@ -14697,7 +14561,6 @@
                         <w:noProof/>
                         <w:sz w:val="20"/>
                         <w:szCs w:val="20"/>
-                        <w:lang w:val="bg-BG" w:eastAsia="bg-BG"/>
                       </w:rPr>
                       <w:drawing>
                         <wp:inline distT="0" distB="0" distL="0" distR="0" wp14:anchorId="25B3D866" wp14:editId="7F818024">
@@ -14749,7 +14612,6 @@
                         <w:noProof/>
                         <w:sz w:val="20"/>
                         <w:szCs w:val="20"/>
-                        <w:lang w:val="bg-BG" w:eastAsia="bg-BG"/>
                       </w:rPr>
                       <w:drawing>
                         <wp:inline distT="0" distB="0" distL="0" distR="0" wp14:anchorId="261DE309" wp14:editId="639B90C8">
@@ -14801,7 +14663,6 @@
                         <w:noProof/>
                         <w:sz w:val="20"/>
                         <w:szCs w:val="20"/>
-                        <w:lang w:val="bg-BG" w:eastAsia="bg-BG"/>
                       </w:rPr>
                       <w:drawing>
                         <wp:inline distT="0" distB="0" distL="0" distR="0" wp14:anchorId="620E318E" wp14:editId="558FF9D0">
@@ -14853,7 +14714,6 @@
                         <w:noProof/>
                         <w:sz w:val="20"/>
                         <w:szCs w:val="20"/>
-                        <w:lang w:val="bg-BG" w:eastAsia="bg-BG"/>
                       </w:rPr>
                       <w:drawing>
                         <wp:inline distT="0" distB="0" distL="0" distR="0" wp14:anchorId="0F6F899E" wp14:editId="44FF18D6">
@@ -14905,7 +14765,6 @@
                         <w:noProof/>
                         <w:sz w:val="20"/>
                         <w:szCs w:val="20"/>
-                        <w:lang w:val="bg-BG" w:eastAsia="bg-BG"/>
                       </w:rPr>
                       <w:drawing>
                         <wp:inline distT="0" distB="0" distL="0" distR="0" wp14:anchorId="0968AA8E" wp14:editId="0F63B0C7">
@@ -14957,7 +14816,6 @@
                         <w:noProof/>
                         <w:sz w:val="20"/>
                         <w:szCs w:val="20"/>
-                        <w:lang w:val="bg-BG" w:eastAsia="bg-BG"/>
                       </w:rPr>
                       <w:drawing>
                         <wp:inline distT="0" distB="0" distL="0" distR="0" wp14:anchorId="7E8175B1" wp14:editId="478CF85E">
@@ -15009,7 +14867,6 @@
                         <w:noProof/>
                         <w:sz w:val="20"/>
                         <w:szCs w:val="20"/>
-                        <w:lang w:val="bg-BG" w:eastAsia="bg-BG"/>
                       </w:rPr>
                       <w:drawing>
                         <wp:inline distT="0" distB="0" distL="0" distR="0" wp14:anchorId="06210BBD" wp14:editId="3CCC001E">
@@ -15061,7 +14918,6 @@
                         <w:noProof/>
                         <w:sz w:val="20"/>
                         <w:szCs w:val="20"/>
-                        <w:lang w:val="bg-BG" w:eastAsia="bg-BG"/>
                       </w:rPr>
                       <w:drawing>
                         <wp:inline distT="0" distB="0" distL="0" distR="0" wp14:anchorId="792D4A0C" wp14:editId="597EB5AE">
@@ -15113,7 +14969,6 @@
                         <w:noProof/>
                         <w:sz w:val="20"/>
                         <w:szCs w:val="20"/>
-                        <w:lang w:val="bg-BG" w:eastAsia="bg-BG"/>
                       </w:rPr>
                       <w:drawing>
                         <wp:inline distT="0" distB="0" distL="0" distR="0" wp14:anchorId="6D0CAFD9" wp14:editId="1AC2F74B">
@@ -15165,7 +15020,6 @@
     <w:r>
       <w:rPr>
         <w:noProof/>
-        <w:lang w:val="bg-BG" w:eastAsia="bg-BG"/>
       </w:rPr>
       <mc:AlternateContent>
         <mc:Choice Requires="wps">
@@ -15230,7 +15084,7 @@
         </mc:Choice>
         <mc:Fallback>
           <w:pict>
-            <v:line w14:anchorId="3597AB38" id="Straight Connector 1" o:spid="_x0000_s1026" style="position:absolute;flip:y;z-index:251660800;visibility:visible;mso-wrap-style:square;mso-width-percent:0;mso-height-percent:0;mso-wrap-distance-left:9pt;mso-wrap-distance-top:0;mso-wrap-distance-right:9pt;mso-wrap-distance-bottom:0;mso-position-horizontal:absolute;mso-position-horizontal-relative:text;mso-position-vertical:absolute;mso-position-vertical-relative:text;mso-width-percent:0;mso-height-percent:0;mso-width-relative:margin;mso-height-relative:margin" from="-.35pt,11.2pt" to="520.45pt,11.2pt" o:gfxdata="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" strokecolor="#f37123" strokeweight="1pt">
+            <v:line w14:anchorId="266CCDA5" id="Straight Connector 1" o:spid="_x0000_s1026" style="position:absolute;flip:y;z-index:251660800;visibility:visible;mso-wrap-style:square;mso-width-percent:0;mso-height-percent:0;mso-wrap-distance-left:9pt;mso-wrap-distance-top:0;mso-wrap-distance-right:9pt;mso-wrap-distance-bottom:0;mso-position-horizontal:absolute;mso-position-horizontal-relative:text;mso-position-vertical:absolute;mso-position-vertical-relative:text;mso-width-percent:0;mso-height-percent:0;mso-width-relative:margin;mso-height-relative:margin" from="-.35pt,11.2pt" to="520.45pt,11.2pt" o:gfxdata="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" strokecolor="#f37123" strokeweight="1pt">
               <v:stroke endcap="round"/>
             </v:line>
           </w:pict>
@@ -15240,7 +15094,6 @@
     <w:r>
       <w:rPr>
         <w:noProof/>
-        <w:lang w:val="bg-BG" w:eastAsia="bg-BG"/>
       </w:rPr>
       <mc:AlternateContent>
         <mc:Choice Requires="wps">
@@ -15293,7 +15146,6 @@
                               <w:noProof/>
                               <w:sz w:val="20"/>
                               <w:szCs w:val="20"/>
-                              <w:lang w:val="bg-BG" w:eastAsia="bg-BG"/>
                             </w:rPr>
                             <w:drawing>
                               <wp:inline distT="0" distB="0" distL="0" distR="0" wp14:anchorId="3D76A6F3" wp14:editId="0BEF8934">
@@ -15378,7 +15230,6 @@
                         <w:noProof/>
                         <w:sz w:val="20"/>
                         <w:szCs w:val="20"/>
-                        <w:lang w:val="bg-BG" w:eastAsia="bg-BG"/>
                       </w:rPr>
                       <w:drawing>
                         <wp:inline distT="0" distB="0" distL="0" distR="0" wp14:anchorId="3D76A6F3" wp14:editId="0BEF8934">
@@ -15455,7 +15306,7 @@
 </file>
 
 <file path=word/footnotes.xml><?xml version="1.0" encoding="utf-8"?>
-<w:footnotes xmlns:wpc="http://schemas.microsoft.com/office/word/2010/wordprocessingCanvas" xmlns:cx="http://schemas.microsoft.com/office/drawing/2014/chartex" xmlns:mc="http://schemas.openxmlformats.org/markup-compatibility/2006" xmlns:o="urn:schemas-microsoft-com:office:office" xmlns:r="http://schemas.openxmlformats.org/officeDocument/2006/relationships" xmlns:m="http://schemas.openxmlformats.org/officeDocument/2006/math" xmlns:v="urn:schemas-microsoft-com:vml" xmlns:wp14="http://schemas.microsoft.com/office/word/2010/wordprocessingDrawing" xmlns:wp="http://schemas.openxmlformats.org/drawingml/2006/wordprocessingDrawing" xmlns:w10="urn:schemas-microsoft-com:office:word" xmlns:w="http://schemas.openxmlformats.org/wordprocessingml/2006/main" xmlns:w14="http://schemas.microsoft.com/office/word/2010/wordml" xmlns:w15="http://schemas.microsoft.com/office/word/2012/wordml" xmlns:w16se="http://schemas.microsoft.com/office/word/2015/wordml/symex" xmlns:wpg="http://schemas.microsoft.com/office/word/2010/wordprocessingGroup" xmlns:wpi="http://schemas.microsoft.com/office/word/2010/wordprocessingInk" xmlns:wne="http://schemas.microsoft.com/office/word/2006/wordml" xmlns:wps="http://schemas.microsoft.com/office/word/2010/wordprocessingShape" mc:Ignorable="w14 w15 w16se wp14">
+<w:footnotes xmlns:wpc="http://schemas.microsoft.com/office/word/2010/wordprocessingCanvas" xmlns:cx="http://schemas.microsoft.com/office/drawing/2014/chartex" xmlns:cx1="http://schemas.microsoft.com/office/drawing/2015/9/8/chartex" xmlns:cx2="http://schemas.microsoft.com/office/drawing/2015/10/21/chartex" xmlns:cx3="http://schemas.microsoft.com/office/drawing/2016/5/9/chartex" xmlns:cx4="http://schemas.microsoft.com/office/drawing/2016/5/10/chartex" xmlns:cx5="http://schemas.microsoft.com/office/drawing/2016/5/11/chartex" xmlns:mc="http://schemas.openxmlformats.org/markup-compatibility/2006" xmlns:o="urn:schemas-microsoft-com:office:office" xmlns:r="http://schemas.openxmlformats.org/officeDocument/2006/relationships" xmlns:m="http://schemas.openxmlformats.org/officeDocument/2006/math" xmlns:v="urn:schemas-microsoft-com:vml" xmlns:wp14="http://schemas.microsoft.com/office/word/2010/wordprocessingDrawing" xmlns:wp="http://schemas.openxmlformats.org/drawingml/2006/wordprocessingDrawing" xmlns:w10="urn:schemas-microsoft-com:office:word" xmlns:w="http://schemas.openxmlformats.org/wordprocessingml/2006/main" xmlns:w14="http://schemas.microsoft.com/office/word/2010/wordml" xmlns:w15="http://schemas.microsoft.com/office/word/2012/wordml" xmlns:w16se="http://schemas.microsoft.com/office/word/2015/wordml/symex" xmlns:wpg="http://schemas.microsoft.com/office/word/2010/wordprocessingGroup" xmlns:wpi="http://schemas.microsoft.com/office/word/2010/wordprocessingInk" xmlns:wne="http://schemas.microsoft.com/office/word/2006/wordml" xmlns:wps="http://schemas.microsoft.com/office/word/2010/wordprocessingShape" mc:Ignorable="w14 w15 w16se wp14">
   <w:footnote w:type="separator" w:id="-1">
     <w:p>
       <w:pPr>
@@ -15480,7 +15331,7 @@
 </file>
 
 <file path=word/header1.xml><?xml version="1.0" encoding="utf-8"?>
-<w:hdr xmlns:wpc="http://schemas.microsoft.com/office/word/2010/wordprocessingCanvas" xmlns:cx="http://schemas.microsoft.com/office/drawing/2014/chartex" xmlns:mc="http://schemas.openxmlformats.org/markup-compatibility/2006" xmlns:o="urn:schemas-microsoft-com:office:office" xmlns:r="http://schemas.openxmlformats.org/officeDocument/2006/relationships" xmlns:m="http://schemas.openxmlformats.org/officeDocument/2006/math" xmlns:v="urn:schemas-microsoft-com:vml" xmlns:wp14="http://schemas.microsoft.com/office/word/2010/wordprocessingDrawing" xmlns:wp="http://schemas.openxmlformats.org/drawingml/2006/wordprocessingDrawing" xmlns:w10="urn:schemas-microsoft-com:office:word" xmlns:w="http://schemas.openxmlformats.org/wordprocessingml/2006/main" xmlns:w14="http://schemas.microsoft.com/office/word/2010/wordml" xmlns:w15="http://schemas.microsoft.com/office/word/2012/wordml" xmlns:w16se="http://schemas.microsoft.com/office/word/2015/wordml/symex" xmlns:wpg="http://schemas.microsoft.com/office/word/2010/wordprocessingGroup" xmlns:wpi="http://schemas.microsoft.com/office/word/2010/wordprocessingInk" xmlns:wne="http://schemas.microsoft.com/office/word/2006/wordml" xmlns:wps="http://schemas.microsoft.com/office/word/2010/wordprocessingShape" mc:Ignorable="w14 w15 w16se wp14">
+<w:hdr xmlns:wpc="http://schemas.microsoft.com/office/word/2010/wordprocessingCanvas" xmlns:cx="http://schemas.microsoft.com/office/drawing/2014/chartex" xmlns:cx1="http://schemas.microsoft.com/office/drawing/2015/9/8/chartex" xmlns:cx2="http://schemas.microsoft.com/office/drawing/2015/10/21/chartex" xmlns:cx3="http://schemas.microsoft.com/office/drawing/2016/5/9/chartex" xmlns:cx4="http://schemas.microsoft.com/office/drawing/2016/5/10/chartex" xmlns:cx5="http://schemas.microsoft.com/office/drawing/2016/5/11/chartex" xmlns:mc="http://schemas.openxmlformats.org/markup-compatibility/2006" xmlns:o="urn:schemas-microsoft-com:office:office" xmlns:r="http://schemas.openxmlformats.org/officeDocument/2006/relationships" xmlns:m="http://schemas.openxmlformats.org/officeDocument/2006/math" xmlns:v="urn:schemas-microsoft-com:vml" xmlns:wp14="http://schemas.microsoft.com/office/word/2010/wordprocessingDrawing" xmlns:wp="http://schemas.openxmlformats.org/drawingml/2006/wordprocessingDrawing" xmlns:w10="urn:schemas-microsoft-com:office:word" xmlns:w="http://schemas.openxmlformats.org/wordprocessingml/2006/main" xmlns:w14="http://schemas.microsoft.com/office/word/2010/wordml" xmlns:w15="http://schemas.microsoft.com/office/word/2012/wordml" xmlns:w16se="http://schemas.microsoft.com/office/word/2015/wordml/symex" xmlns:wpg="http://schemas.microsoft.com/office/word/2010/wordprocessingGroup" xmlns:wpi="http://schemas.microsoft.com/office/word/2010/wordprocessingInk" xmlns:wne="http://schemas.microsoft.com/office/word/2006/wordml" xmlns:wps="http://schemas.microsoft.com/office/word/2010/wordprocessingShape" mc:Ignorable="w14 w15 w16se wp14">
   <w:p>
     <w:pPr>
       <w:pStyle w:val="Header"/>
@@ -15491,7 +15342,7 @@
 </file>
 
 <file path=word/numbering.xml><?xml version="1.0" encoding="utf-8"?>
-<w:numbering xmlns:wpc="http://schemas.microsoft.com/office/word/2010/wordprocessingCanvas" xmlns:cx="http://schemas.microsoft.com/office/drawing/2014/chartex" xmlns:mc="http://schemas.openxmlformats.org/markup-compatibility/2006" xmlns:o="urn:schemas-microsoft-com:office:office" xmlns:r="http://schemas.openxmlformats.org/officeDocument/2006/relationships" xmlns:m="http://schemas.openxmlformats.org/officeDocument/2006/math" xmlns:v="urn:schemas-microsoft-com:vml" xmlns:wp14="http://schemas.microsoft.com/office/word/2010/wordprocessingDrawing" xmlns:wp="http://schemas.openxmlformats.org/drawingml/2006/wordprocessingDrawing" xmlns:w10="urn:schemas-microsoft-com:office:word" xmlns:w="http://schemas.openxmlformats.org/wordprocessingml/2006/main" xmlns:w14="http://schemas.microsoft.com/office/word/2010/wordml" xmlns:w15="http://schemas.microsoft.com/office/word/2012/wordml" xmlns:w16se="http://schemas.microsoft.com/office/word/2015/wordml/symex" xmlns:wpg="http://schemas.microsoft.com/office/word/2010/wordprocessingGroup" xmlns:wpi="http://schemas.microsoft.com/office/word/2010/wordprocessingInk" xmlns:wne="http://schemas.microsoft.com/office/word/2006/wordml" xmlns:wps="http://schemas.microsoft.com/office/word/2010/wordprocessingShape" mc:Ignorable="w14 w15 w16se wp14">
+<w:numbering xmlns:wpc="http://schemas.microsoft.com/office/word/2010/wordprocessingCanvas" xmlns:cx="http://schemas.microsoft.com/office/drawing/2014/chartex" xmlns:cx1="http://schemas.microsoft.com/office/drawing/2015/9/8/chartex" xmlns:cx2="http://schemas.microsoft.com/office/drawing/2015/10/21/chartex" xmlns:cx3="http://schemas.microsoft.com/office/drawing/2016/5/9/chartex" xmlns:cx4="http://schemas.microsoft.com/office/drawing/2016/5/10/chartex" xmlns:cx5="http://schemas.microsoft.com/office/drawing/2016/5/11/chartex" xmlns:mc="http://schemas.openxmlformats.org/markup-compatibility/2006" xmlns:o="urn:schemas-microsoft-com:office:office" xmlns:r="http://schemas.openxmlformats.org/officeDocument/2006/relationships" xmlns:m="http://schemas.openxmlformats.org/officeDocument/2006/math" xmlns:v="urn:schemas-microsoft-com:vml" xmlns:wp14="http://schemas.microsoft.com/office/word/2010/wordprocessingDrawing" xmlns:wp="http://schemas.openxmlformats.org/drawingml/2006/wordprocessingDrawing" xmlns:w10="urn:schemas-microsoft-com:office:word" xmlns:w="http://schemas.openxmlformats.org/wordprocessingml/2006/main" xmlns:w14="http://schemas.microsoft.com/office/word/2010/wordml" xmlns:w15="http://schemas.microsoft.com/office/word/2012/wordml" xmlns:w16se="http://schemas.microsoft.com/office/word/2015/wordml/symex" xmlns:wpg="http://schemas.microsoft.com/office/word/2010/wordprocessingGroup" xmlns:wpi="http://schemas.microsoft.com/office/word/2010/wordprocessingInk" xmlns:wne="http://schemas.microsoft.com/office/word/2006/wordml" xmlns:wps="http://schemas.microsoft.com/office/word/2010/wordprocessingShape" mc:Ignorable="w14 w15 w16se wp14">
   <w:abstractNum w:abstractNumId="0" w15:restartNumberingAfterBreak="0">
     <w:nsid w:val="0136308D"/>
     <w:multiLevelType w:val="hybridMultilevel"/>
@@ -18484,27 +18335,9 @@
   </w:num>
   <w:num w:numId="27">
     <w:abstractNumId w:val="8"/>
-    <w:lvlOverride w:ilvl="0"/>
-    <w:lvlOverride w:ilvl="1"/>
-    <w:lvlOverride w:ilvl="2"/>
-    <w:lvlOverride w:ilvl="3"/>
-    <w:lvlOverride w:ilvl="4"/>
-    <w:lvlOverride w:ilvl="5"/>
-    <w:lvlOverride w:ilvl="6"/>
-    <w:lvlOverride w:ilvl="7"/>
-    <w:lvlOverride w:ilvl="8"/>
   </w:num>
   <w:num w:numId="28">
     <w:abstractNumId w:val="8"/>
-    <w:lvlOverride w:ilvl="0"/>
-    <w:lvlOverride w:ilvl="1"/>
-    <w:lvlOverride w:ilvl="2"/>
-    <w:lvlOverride w:ilvl="3"/>
-    <w:lvlOverride w:ilvl="4"/>
-    <w:lvlOverride w:ilvl="5"/>
-    <w:lvlOverride w:ilvl="6"/>
-    <w:lvlOverride w:ilvl="7"/>
-    <w:lvlOverride w:ilvl="8"/>
   </w:num>
   <w:numIdMacAtCleanup w:val="14"/>
 </w:numbering>
@@ -18527,7 +18360,7 @@
       </w:pPr>
     </w:pPrDefault>
   </w:docDefaults>
-  <w:latentStyles w:defLockedState="0" w:defUIPriority="99" w:defSemiHidden="0" w:defUnhideWhenUsed="0" w:defQFormat="0" w:count="371">
+  <w:latentStyles w:defLockedState="0" w:defUIPriority="99" w:defSemiHidden="0" w:defUnhideWhenUsed="0" w:defQFormat="0" w:count="374">
     <w:lsdException w:name="Normal" w:uiPriority="0" w:qFormat="1"/>
     <w:lsdException w:name="heading 1" w:uiPriority="9" w:qFormat="1"/>
     <w:lsdException w:name="heading 2" w:semiHidden="1" w:uiPriority="9" w:unhideWhenUsed="1" w:qFormat="1"/>
@@ -18633,7 +18466,6 @@
     <w:lsdException w:name="HTML Sample" w:semiHidden="1" w:unhideWhenUsed="1"/>
     <w:lsdException w:name="HTML Typewriter" w:semiHidden="1" w:unhideWhenUsed="1"/>
     <w:lsdException w:name="HTML Variable" w:semiHidden="1" w:unhideWhenUsed="1"/>
-    <w:lsdException w:name="Normal Table" w:semiHidden="1" w:unhideWhenUsed="1"/>
     <w:lsdException w:name="annotation subject" w:semiHidden="1" w:unhideWhenUsed="1"/>
     <w:lsdException w:name="No List" w:semiHidden="1" w:unhideWhenUsed="1"/>
     <w:lsdException w:name="Outline List 1" w:semiHidden="1" w:unhideWhenUsed="1"/>
@@ -18678,7 +18510,6 @@
     <w:lsdException w:name="Table Professional" w:semiHidden="1" w:unhideWhenUsed="1"/>
     <w:lsdException w:name="Table Subtle 1" w:semiHidden="1" w:unhideWhenUsed="1"/>
     <w:lsdException w:name="Table Subtle 2" w:semiHidden="1" w:unhideWhenUsed="1"/>
-    <w:lsdException w:name="Table Web 1" w:semiHidden="1" w:unhideWhenUsed="1"/>
     <w:lsdException w:name="Table Web 2" w:semiHidden="1" w:unhideWhenUsed="1"/>
     <w:lsdException w:name="Table Web 3" w:semiHidden="1" w:unhideWhenUsed="1"/>
     <w:lsdException w:name="Balloon Text" w:semiHidden="1" w:unhideWhenUsed="1"/>
@@ -18899,6 +18730,9 @@
     <w:lsdException w:name="List Table 5 Dark Accent 6" w:uiPriority="50"/>
     <w:lsdException w:name="List Table 6 Colorful Accent 6" w:uiPriority="51"/>
     <w:lsdException w:name="List Table 7 Colorful Accent 6" w:uiPriority="52"/>
+    <w:lsdException w:name="Mention" w:semiHidden="1" w:unhideWhenUsed="1"/>
+    <w:lsdException w:name="Smart Hyperlink" w:semiHidden="1" w:unhideWhenUsed="1"/>
+    <w:lsdException w:name="Hashtag" w:semiHidden="1" w:unhideWhenUsed="1"/>
   </w:latentStyles>
   <w:style w:type="paragraph" w:default="1" w:styleId="Normal">
     <w:name w:val="Normal"/>
@@ -19679,7 +19513,7 @@
 </file>
 
 <file path=customXml/itemProps1.xml><?xml version="1.0" encoding="utf-8"?>
-<ds:datastoreItem xmlns:ds="http://schemas.openxmlformats.org/officeDocument/2006/customXml" ds:itemID="{33570085-4009-41CA-9FB5-2D548BD4AA0B}">
+<ds:datastoreItem xmlns:ds="http://schemas.openxmlformats.org/officeDocument/2006/customXml" ds:itemID="{46D2D3C1-F40A-422A-9428-4189A0B78243}">
   <ds:schemaRefs>
     <ds:schemaRef ds:uri="http://schemas.openxmlformats.org/officeDocument/2006/bibliography"/>
   </ds:schemaRefs>

</xml_diff>